<commit_message>
Bug fix; Error fix; New functionalities added; Zip added; Driver login changed;
</commit_message>
<xml_diff>
--- a/storage/templates/cmr.docx
+++ b/storage/templates/cmr.docx
@@ -181,7 +181,6 @@
                 <w:szCs w:val="10"/>
               </w:rPr>
             </w:pPr>
-            <w:proofErr w:type="spellStart"/>
             <w:r>
               <w:rPr>
                 <w:rFonts w:ascii="Arial" w:hAnsi="Arial" w:cs="Arial"/>
@@ -192,7 +191,6 @@
               </w:rPr>
               <w:t>Absender</w:t>
             </w:r>
-            <w:proofErr w:type="spellEnd"/>
             <w:r>
               <w:rPr>
                 <w:rFonts w:ascii="Arial" w:hAnsi="Arial" w:cs="Arial"/>
@@ -221,7 +219,6 @@
               </w:rPr>
               <w:t xml:space="preserve">, </w:t>
             </w:r>
-            <w:proofErr w:type="spellStart"/>
             <w:r>
               <w:rPr>
                 <w:rFonts w:ascii="Arial" w:hAnsi="Arial" w:cs="Arial"/>
@@ -232,7 +229,6 @@
               </w:rPr>
               <w:t>Anschrift</w:t>
             </w:r>
-            <w:proofErr w:type="spellEnd"/>
             <w:r>
               <w:rPr>
                 <w:rFonts w:ascii="Arial" w:hAnsi="Arial" w:cs="Arial"/>
@@ -364,7 +360,6 @@
                 <w:szCs w:val="11"/>
               </w:rPr>
             </w:pPr>
-            <w:proofErr w:type="spellStart"/>
             <w:r>
               <w:rPr>
                 <w:rFonts w:ascii="Arial" w:hAnsi="Arial" w:cs="Arial"/>
@@ -377,7 +372,6 @@
               </w:rPr>
               <w:t>Internationaler</w:t>
             </w:r>
-            <w:proofErr w:type="spellEnd"/>
           </w:p>
           <w:p>
             <w:pPr>
@@ -389,7 +383,6 @@
                 <w:szCs w:val="12"/>
               </w:rPr>
             </w:pPr>
-            <w:proofErr w:type="spellStart"/>
             <w:r>
               <w:rPr>
                 <w:rFonts w:ascii="Arial" w:hAnsi="Arial" w:cs="Arial"/>
@@ -402,7 +395,6 @@
               </w:rPr>
               <w:t>Frachtbrief</w:t>
             </w:r>
-            <w:proofErr w:type="spellEnd"/>
           </w:p>
         </w:tc>
         <w:tc>
@@ -581,7 +573,6 @@
                 <w:bCs/>
               </w:rPr>
             </w:pPr>
-            <w:proofErr w:type="gramStart"/>
             <w:r>
               <w:rPr>
                 <w:rFonts w:ascii="Arial" w:hAnsi="Arial" w:cs="Arial"/>
@@ -606,37 +597,7 @@
                 <w:bCs/>
                 <w:lang w:val="en-US"/>
               </w:rPr>
-              <w:t>$</w:t>
-            </w:r>
-            <w:proofErr w:type="gramEnd"/>
-            <w:r>
-              <w:rPr>
-                <w:rFonts w:ascii="Arial" w:hAnsi="Arial" w:cs="Arial"/>
-                <w:b/>
-                <w:bCs/>
-                <w:lang w:val="en-US"/>
-              </w:rPr>
-              <w:t>{</w:t>
-            </w:r>
-            <w:proofErr w:type="spellStart"/>
-            <w:r>
-              <w:rPr>
-                <w:rFonts w:ascii="Arial" w:hAnsi="Arial" w:cs="Arial"/>
-                <w:b/>
-                <w:bCs/>
-                <w:lang w:val="en-US"/>
-              </w:rPr>
-              <w:t>document_id</w:t>
-            </w:r>
-            <w:proofErr w:type="spellEnd"/>
-            <w:r>
-              <w:rPr>
-                <w:rFonts w:ascii="Arial" w:hAnsi="Arial" w:cs="Arial"/>
-                <w:b/>
-                <w:bCs/>
-                <w:lang w:val="en-US"/>
-              </w:rPr>
-              <w:t>}</w:t>
+              <w:t>${document_id}</w:t>
             </w:r>
           </w:p>
         </w:tc>
@@ -670,7 +631,6 @@
                 <w:lang w:val="kk-KZ"/>
               </w:rPr>
             </w:pPr>
-            <w:proofErr w:type="spellStart"/>
             <w:r>
               <w:rPr>
                 <w:rFonts w:ascii="Arial" w:hAnsi="Arial" w:cs="Arial"/>
@@ -691,9 +651,8 @@
                 <w:szCs w:val="16"/>
                 <w:lang w:val="kk-KZ"/>
               </w:rPr>
-              <w:t>.Шымкент</w:t>
-            </w:r>
-            <w:proofErr w:type="spellEnd"/>
+              <w:t xml:space="preserve">.Шымкент, </w:t>
+            </w:r>
             <w:r>
               <w:rPr>
                 <w:rFonts w:ascii="Arial" w:hAnsi="Arial" w:cs="Arial"/>
@@ -703,9 +662,8 @@
                 <w:szCs w:val="16"/>
                 <w:lang w:val="kk-KZ"/>
               </w:rPr>
-              <w:t xml:space="preserve">, </w:t>
-            </w:r>
-            <w:proofErr w:type="spellStart"/>
+              <w:t xml:space="preserve">Абайский </w:t>
+            </w:r>
             <w:r>
               <w:rPr>
                 <w:rFonts w:ascii="Arial" w:hAnsi="Arial" w:cs="Arial"/>
@@ -715,33 +673,8 @@
                 <w:szCs w:val="16"/>
                 <w:lang w:val="kk-KZ"/>
               </w:rPr>
-              <w:t>Абайский</w:t>
-            </w:r>
-            <w:proofErr w:type="spellEnd"/>
-            <w:r>
-              <w:rPr>
-                <w:rFonts w:ascii="Arial" w:hAnsi="Arial" w:cs="Arial"/>
-                <w:b/>
-                <w:color w:val="595959"/>
-                <w:sz w:val="16"/>
-                <w:szCs w:val="16"/>
-                <w:lang w:val="kk-KZ"/>
-              </w:rPr>
-              <w:t xml:space="preserve"> </w:t>
-            </w:r>
-            <w:proofErr w:type="spellStart"/>
-            <w:r>
-              <w:rPr>
-                <w:rFonts w:ascii="Arial" w:hAnsi="Arial" w:cs="Arial"/>
-                <w:b/>
-                <w:color w:val="595959"/>
-                <w:sz w:val="16"/>
-                <w:szCs w:val="16"/>
-                <w:lang w:val="kk-KZ"/>
-              </w:rPr>
               <w:t>район</w:t>
             </w:r>
-            <w:proofErr w:type="spellEnd"/>
           </w:p>
         </w:tc>
         <w:tc>
@@ -818,25 +751,7 @@
                             <w:sz w:val="10"/>
                             <w:szCs w:val="10"/>
                           </w:rPr>
-                          <w:t xml:space="preserve">При перевозке опасного груза указывать кроме возможного разрешения класс, </w:t>
-                        </w:r>
-                        <w:proofErr w:type="gramStart"/>
-                        <w:r>
-                          <w:rPr>
-                            <w:rFonts w:ascii="Arial" w:hAnsi="Arial" w:cs="Arial"/>
-                            <w:sz w:val="10"/>
-                            <w:szCs w:val="10"/>
-                          </w:rPr>
-                          <w:t>цифру</w:t>
-                        </w:r>
-                        <w:proofErr w:type="gramEnd"/>
-                        <w:r>
-                          <w:rPr>
-                            <w:rFonts w:ascii="Arial" w:hAnsi="Arial" w:cs="Arial"/>
-                            <w:sz w:val="10"/>
-                            <w:szCs w:val="10"/>
-                          </w:rPr>
-                          <w:t xml:space="preserve"> а также, в случае необходимости, букву опасного груза.</w:t>
+                          <w:t>При перевозке опасного груза указывать кроме возможного разрешения класс, цифру а также, в случае необходимости, букву опасного груза.</w:t>
                         </w:r>
                       </w:p>
                       <w:p>
@@ -856,27 +771,7 @@
                             <w:szCs w:val="10"/>
                             <w:lang w:val="de-DE"/>
                           </w:rPr>
-                          <w:t xml:space="preserve">Bei gefährlichen Gütern ist, außer der eventuellen </w:t>
-                        </w:r>
-                        <w:proofErr w:type="spellStart"/>
-                        <w:r>
-                          <w:rPr>
-                            <w:rFonts w:ascii="Arial" w:hAnsi="Arial" w:cs="Arial"/>
-                            <w:sz w:val="10"/>
-                            <w:szCs w:val="10"/>
-                            <w:lang w:val="de-DE"/>
-                          </w:rPr>
-                          <w:t>Bescheiniging</w:t>
-                        </w:r>
-                        <w:proofErr w:type="spellEnd"/>
-                        <w:r>
-                          <w:rPr>
-                            <w:rFonts w:ascii="Arial" w:hAnsi="Arial" w:cs="Arial"/>
-                            <w:sz w:val="10"/>
-                            <w:szCs w:val="10"/>
-                            <w:lang w:val="de-DE"/>
-                          </w:rPr>
-                          <w:t xml:space="preserve"> auf der letzten Linie der Rubrik anzugeben: die Klasse, die Ziffer sowie gegebenenfalls der Buchstabe.</w:t>
+                          <w:t>Bei gefährlichen Gütern ist, außer der eventuellen Bescheiniging auf der letzten Linie der Rubrik anzugeben: die Klasse, die Ziffer sowie gegebenenfalls der Buchstabe.</w:t>
                         </w:r>
                       </w:p>
                     </w:txbxContent>
@@ -925,9 +820,8 @@
                 <w:szCs w:val="16"/>
                 <w:lang w:val="kk-KZ"/>
               </w:rPr>
-              <w:t xml:space="preserve">Трасса </w:t>
-            </w:r>
-            <w:proofErr w:type="spellStart"/>
+              <w:t>Трасса Те</w:t>
+            </w:r>
             <w:r>
               <w:rPr>
                 <w:rFonts w:ascii="Arial" w:hAnsi="Arial" w:cs="Arial"/>
@@ -937,30 +831,7 @@
                 <w:szCs w:val="16"/>
                 <w:lang w:val="kk-KZ"/>
               </w:rPr>
-              <w:t>Те</w:t>
-            </w:r>
-            <w:r>
-              <w:rPr>
-                <w:rFonts w:ascii="Arial" w:hAnsi="Arial" w:cs="Arial"/>
-                <w:b/>
-                <w:color w:val="595959"/>
-                <w:sz w:val="16"/>
-                <w:szCs w:val="16"/>
-                <w:lang w:val="kk-KZ"/>
-              </w:rPr>
-              <w:t>мирлан</w:t>
-            </w:r>
-            <w:proofErr w:type="spellEnd"/>
-            <w:r>
-              <w:rPr>
-                <w:rFonts w:ascii="Arial" w:hAnsi="Arial" w:cs="Arial"/>
-                <w:b/>
-                <w:color w:val="595959"/>
-                <w:sz w:val="16"/>
-                <w:szCs w:val="16"/>
-                <w:lang w:val="kk-KZ"/>
-              </w:rPr>
-              <w:t xml:space="preserve">, </w:t>
+              <w:t xml:space="preserve">мирлан, </w:t>
             </w:r>
             <w:r>
               <w:rPr>
@@ -1217,7 +1088,6 @@
                 <w:lang w:val="de-DE"/>
               </w:rPr>
             </w:pPr>
-            <w:proofErr w:type="gramStart"/>
             <w:r>
               <w:rPr>
                 <w:rFonts w:ascii="Arial" w:hAnsi="Arial" w:cs="Arial"/>
@@ -1227,7 +1097,6 @@
               </w:rPr>
               <w:t>Beatimmungen des Übereinkommens</w:t>
             </w:r>
-            <w:proofErr w:type="gramEnd"/>
           </w:p>
           <w:p>
             <w:pPr>
@@ -1259,45 +1128,14 @@
                 <w:lang w:val="en-US"/>
               </w:rPr>
             </w:pPr>
-            <w:proofErr w:type="spellStart"/>
-            <w:r>
-              <w:rPr>
-                <w:rFonts w:ascii="Arial" w:hAnsi="Arial" w:cs="Arial"/>
-                <w:sz w:val="10"/>
-                <w:szCs w:val="10"/>
-                <w:lang w:val="en-US"/>
-              </w:rPr>
-              <w:t>internat.</w:t>
-            </w:r>
-            <w:proofErr w:type="spellEnd"/>
-            <w:r>
-              <w:rPr>
-                <w:rFonts w:ascii="Arial" w:hAnsi="Arial" w:cs="Arial"/>
-                <w:sz w:val="10"/>
-                <w:szCs w:val="10"/>
-                <w:lang w:val="en-US"/>
-              </w:rPr>
-              <w:t xml:space="preserve"> </w:t>
-            </w:r>
-            <w:proofErr w:type="spellStart"/>
-            <w:r>
-              <w:rPr>
-                <w:rFonts w:ascii="Arial" w:hAnsi="Arial" w:cs="Arial"/>
-                <w:sz w:val="10"/>
-                <w:szCs w:val="10"/>
-                <w:lang w:val="en-US"/>
-              </w:rPr>
-              <w:t>Straßengüterverkehr</w:t>
-            </w:r>
-            <w:proofErr w:type="spellEnd"/>
-            <w:r>
-              <w:rPr>
-                <w:rFonts w:ascii="Arial" w:hAnsi="Arial" w:cs="Arial"/>
-                <w:sz w:val="10"/>
-                <w:szCs w:val="10"/>
-                <w:lang w:val="en-US"/>
-              </w:rPr>
-              <w:t xml:space="preserve"> (CMR)</w:t>
+            <w:r>
+              <w:rPr>
+                <w:rFonts w:ascii="Arial" w:hAnsi="Arial" w:cs="Arial"/>
+                <w:sz w:val="10"/>
+                <w:szCs w:val="10"/>
+                <w:lang w:val="en-US"/>
+              </w:rPr>
+              <w:t>internat. Straßengüterverkehr (CMR)</w:t>
             </w:r>
           </w:p>
         </w:tc>
@@ -1338,20 +1176,8 @@
                 <w:szCs w:val="16"/>
                 <w:lang w:val="kk-KZ"/>
               </w:rPr>
-              <w:t xml:space="preserve">Республика </w:t>
-            </w:r>
-            <w:proofErr w:type="spellStart"/>
-            <w:r>
-              <w:rPr>
-                <w:rFonts w:ascii="Arial" w:hAnsi="Arial" w:cs="Arial"/>
-                <w:b/>
-                <w:sz w:val="16"/>
-                <w:szCs w:val="16"/>
-                <w:lang w:val="kk-KZ"/>
-              </w:rPr>
-              <w:t>Казахстан</w:t>
-            </w:r>
-            <w:proofErr w:type="spellEnd"/>
+              <w:t>Республика Казахстан</w:t>
+            </w:r>
           </w:p>
         </w:tc>
         <w:tc>
@@ -1559,7 +1385,6 @@
                 <w:szCs w:val="9"/>
               </w:rPr>
             </w:pPr>
-            <w:proofErr w:type="spellStart"/>
             <w:r>
               <w:rPr>
                 <w:rFonts w:ascii="Arial" w:hAnsi="Arial" w:cs="Arial"/>
@@ -1570,7 +1395,6 @@
               </w:rPr>
               <w:t>Empf</w:t>
             </w:r>
-            <w:proofErr w:type="spellEnd"/>
             <w:r>
               <w:rPr>
                 <w:rFonts w:ascii="Arial" w:hAnsi="Arial" w:cs="Arial"/>
@@ -1580,7 +1404,6 @@
               </w:rPr>
               <w:t>ä</w:t>
             </w:r>
-            <w:proofErr w:type="spellStart"/>
             <w:r>
               <w:rPr>
                 <w:rFonts w:ascii="Arial" w:hAnsi="Arial" w:cs="Arial"/>
@@ -1591,7 +1414,6 @@
               </w:rPr>
               <w:t>nger</w:t>
             </w:r>
-            <w:proofErr w:type="spellEnd"/>
             <w:r>
               <w:rPr>
                 <w:rFonts w:ascii="Arial" w:hAnsi="Arial" w:cs="Arial"/>
@@ -1620,7 +1442,6 @@
               </w:rPr>
               <w:t xml:space="preserve">, </w:t>
             </w:r>
-            <w:proofErr w:type="spellStart"/>
             <w:r>
               <w:rPr>
                 <w:rFonts w:ascii="Arial" w:hAnsi="Arial" w:cs="Arial"/>
@@ -1631,7 +1452,6 @@
               </w:rPr>
               <w:t>Anschrift</w:t>
             </w:r>
-            <w:proofErr w:type="spellEnd"/>
             <w:r>
               <w:rPr>
                 <w:rFonts w:ascii="Arial" w:hAnsi="Arial" w:cs="Arial"/>
@@ -1801,45 +1621,14 @@
                 <w:lang w:val="en-US"/>
               </w:rPr>
             </w:pPr>
-            <w:proofErr w:type="spellStart"/>
-            <w:r>
-              <w:rPr>
-                <w:rFonts w:ascii="Arial" w:hAnsi="Arial" w:cs="Arial"/>
-                <w:sz w:val="10"/>
-                <w:szCs w:val="10"/>
-                <w:lang w:val="en-US"/>
-              </w:rPr>
-              <w:t>Frachtführer</w:t>
-            </w:r>
-            <w:proofErr w:type="spellEnd"/>
-            <w:r>
-              <w:rPr>
-                <w:rFonts w:ascii="Arial" w:hAnsi="Arial" w:cs="Arial"/>
-                <w:sz w:val="10"/>
-                <w:szCs w:val="10"/>
-                <w:lang w:val="en-US"/>
-              </w:rPr>
-              <w:t xml:space="preserve"> (Name, </w:t>
-            </w:r>
-            <w:proofErr w:type="spellStart"/>
-            <w:r>
-              <w:rPr>
-                <w:rFonts w:ascii="Arial" w:hAnsi="Arial" w:cs="Arial"/>
-                <w:sz w:val="10"/>
-                <w:szCs w:val="10"/>
-                <w:lang w:val="en-US"/>
-              </w:rPr>
-              <w:t>Anschrift</w:t>
-            </w:r>
-            <w:proofErr w:type="spellEnd"/>
-            <w:r>
-              <w:rPr>
-                <w:rFonts w:ascii="Arial" w:hAnsi="Arial" w:cs="Arial"/>
-                <w:sz w:val="10"/>
-                <w:szCs w:val="10"/>
-                <w:lang w:val="en-US"/>
-              </w:rPr>
-              <w:t>, Land)</w:t>
+            <w:r>
+              <w:rPr>
+                <w:rFonts w:ascii="Arial" w:hAnsi="Arial" w:cs="Arial"/>
+                <w:sz w:val="10"/>
+                <w:szCs w:val="10"/>
+                <w:lang w:val="en-US"/>
+              </w:rPr>
+              <w:t>Frachtführer (Name, Anschrift, Land)</w:t>
             </w:r>
           </w:p>
         </w:tc>
@@ -1880,9 +1669,8 @@
                 <w:szCs w:val="16"/>
                 <w:lang w:val="en-US"/>
               </w:rPr>
-              <w:t>${</w:t>
-            </w:r>
-            <w:proofErr w:type="spellStart"/>
+              <w:t>${company</w:t>
+            </w:r>
             <w:r>
               <w:rPr>
                 <w:rFonts w:ascii="Arial" w:hAnsi="Arial" w:cs="Arial"/>
@@ -1892,7 +1680,7 @@
                 <w:szCs w:val="16"/>
                 <w:lang w:val="en-US"/>
               </w:rPr>
-              <w:t>company</w:t>
+              <w:t>_n</w:t>
             </w:r>
             <w:r>
               <w:rPr>
@@ -1903,7 +1691,7 @@
                 <w:szCs w:val="16"/>
                 <w:lang w:val="en-US"/>
               </w:rPr>
-              <w:t>_n</w:t>
+              <w:t>ame}</w:t>
             </w:r>
             <w:r>
               <w:rPr>
@@ -1914,9 +1702,8 @@
                 <w:szCs w:val="16"/>
                 <w:lang w:val="en-US"/>
               </w:rPr>
-              <w:t>ame</w:t>
-            </w:r>
-            <w:proofErr w:type="spellEnd"/>
+              <w:t xml:space="preserve"> </w:t>
+            </w:r>
             <w:r>
               <w:rPr>
                 <w:rFonts w:ascii="Arial" w:hAnsi="Arial" w:cs="Arial"/>
@@ -1924,9 +1711,8 @@
                 <w:color w:val="595959"/>
                 <w:sz w:val="16"/>
                 <w:szCs w:val="16"/>
-                <w:lang w:val="en-US"/>
-              </w:rPr>
-              <w:t>}</w:t>
+              </w:rPr>
+              <w:t>ИНН</w:t>
             </w:r>
             <w:r>
               <w:rPr>
@@ -1946,8 +1732,9 @@
                 <w:color w:val="595959"/>
                 <w:sz w:val="16"/>
                 <w:szCs w:val="16"/>
-              </w:rPr>
-              <w:t>ИНН</w:t>
+                <w:lang w:val="en-US"/>
+              </w:rPr>
+              <w:t>${company</w:t>
             </w:r>
             <w:r>
               <w:rPr>
@@ -1958,43 +1745,8 @@
                 <w:szCs w:val="16"/>
                 <w:lang w:val="en-US"/>
               </w:rPr>
-              <w:t xml:space="preserve"> </w:t>
-            </w:r>
-            <w:r>
-              <w:rPr>
-                <w:rFonts w:ascii="Arial" w:hAnsi="Arial" w:cs="Arial"/>
-                <w:b/>
-                <w:color w:val="595959"/>
-                <w:sz w:val="16"/>
-                <w:szCs w:val="16"/>
-                <w:lang w:val="en-US"/>
-              </w:rPr>
-              <w:t>${</w:t>
-            </w:r>
-            <w:proofErr w:type="spellStart"/>
-            <w:r>
-              <w:rPr>
-                <w:rFonts w:ascii="Arial" w:hAnsi="Arial" w:cs="Arial"/>
-                <w:b/>
-                <w:color w:val="595959"/>
-                <w:sz w:val="16"/>
-                <w:szCs w:val="16"/>
-                <w:lang w:val="en-US"/>
-              </w:rPr>
-              <w:t>company</w:t>
-            </w:r>
-            <w:r>
-              <w:rPr>
-                <w:rFonts w:ascii="Arial" w:hAnsi="Arial" w:cs="Arial"/>
-                <w:b/>
-                <w:color w:val="595959"/>
-                <w:sz w:val="16"/>
-                <w:szCs w:val="16"/>
-                <w:lang w:val="en-US"/>
-              </w:rPr>
               <w:t>_inn</w:t>
             </w:r>
-            <w:proofErr w:type="spellEnd"/>
             <w:r>
               <w:rPr>
                 <w:rFonts w:ascii="Arial" w:hAnsi="Arial" w:cs="Arial"/>
@@ -2027,6 +1779,7 @@
                 <w:color w:val="595959"/>
                 <w:sz w:val="16"/>
                 <w:szCs w:val="16"/>
+                <w:lang w:val="en-US"/>
               </w:rPr>
             </w:pPr>
             <w:r>
@@ -2037,7 +1790,6 @@
               </w:rPr>
               <w:t xml:space="preserve"> </w:t>
             </w:r>
-            <w:proofErr w:type="spellStart"/>
             <w:r>
               <w:rPr>
                 <w:rFonts w:ascii="Arial" w:hAnsi="Arial" w:cs="Arial"/>
@@ -2045,21 +1797,9 @@
                 <w:color w:val="595959"/>
                 <w:sz w:val="16"/>
                 <w:szCs w:val="16"/>
-                <w:lang w:val="kk-KZ"/>
-              </w:rPr>
-              <w:t>Изотова</w:t>
-            </w:r>
-            <w:proofErr w:type="spellEnd"/>
-            <w:r>
-              <w:rPr>
-                <w:rFonts w:ascii="Arial" w:hAnsi="Arial" w:cs="Arial"/>
-                <w:b/>
-                <w:color w:val="595959"/>
-                <w:sz w:val="16"/>
-                <w:szCs w:val="16"/>
-                <w:lang w:val="kk-KZ"/>
-              </w:rPr>
-              <w:t xml:space="preserve"> Б. А.</w:t>
+                <w:lang w:val="en-US"/>
+              </w:rPr>
+              <w:t>${contract_person}</w:t>
             </w:r>
           </w:p>
         </w:tc>
@@ -2384,18 +2124,8 @@
                             <w:lang w:val="de-DE"/>
                           </w:rPr>
                           <w:tab/>
-                        </w:r>
-                        <w:proofErr w:type="spellStart"/>
-                        <w:r>
-                          <w:rPr>
-                            <w:rFonts w:ascii="Arial" w:hAnsi="Arial" w:cs="Arial"/>
-                            <w:sz w:val="10"/>
-                            <w:szCs w:val="10"/>
-                            <w:lang w:val="de-DE"/>
-                          </w:rPr>
                           <w:t>einschlieBlich</w:t>
                         </w:r>
-                        <w:proofErr w:type="spellEnd"/>
                         <w:r>
                           <w:rPr>
                             <w:rFonts w:ascii="Arial" w:hAnsi="Arial" w:cs="Arial"/>
@@ -3152,31 +2882,7 @@
                 <w:szCs w:val="10"/>
                 <w:lang w:val="de-DE"/>
               </w:rPr>
-              <w:t xml:space="preserve">Ort und Tag der </w:t>
-            </w:r>
-            <w:proofErr w:type="spellStart"/>
-            <w:r>
-              <w:rPr>
-                <w:rFonts w:ascii="Arial" w:hAnsi="Arial" w:cs="Arial"/>
-                <w:b/>
-                <w:color w:val="595959"/>
-                <w:sz w:val="10"/>
-                <w:szCs w:val="10"/>
-                <w:lang w:val="de-DE"/>
-              </w:rPr>
-              <w:t>Ubernahme</w:t>
-            </w:r>
-            <w:proofErr w:type="spellEnd"/>
-            <w:r>
-              <w:rPr>
-                <w:rFonts w:ascii="Arial" w:hAnsi="Arial" w:cs="Arial"/>
-                <w:b/>
-                <w:color w:val="595959"/>
-                <w:sz w:val="10"/>
-                <w:szCs w:val="10"/>
-                <w:lang w:val="de-DE"/>
-              </w:rPr>
-              <w:t xml:space="preserve"> des Gutes</w:t>
+              <w:t>Ort und Tag der Ubernahme des Gutes</w:t>
             </w:r>
           </w:p>
         </w:tc>
@@ -3410,21 +3116,8 @@
                 <w:szCs w:val="16"/>
                 <w:lang w:val="kk-KZ"/>
               </w:rPr>
-              <w:t xml:space="preserve">Республика </w:t>
-            </w:r>
-            <w:proofErr w:type="spellStart"/>
-            <w:r>
-              <w:rPr>
-                <w:rFonts w:ascii="Arial" w:hAnsi="Arial" w:cs="Arial"/>
-                <w:b/>
-                <w:color w:val="595959"/>
-                <w:sz w:val="16"/>
-                <w:szCs w:val="16"/>
-                <w:lang w:val="kk-KZ"/>
-              </w:rPr>
-              <w:t>Казахстан</w:t>
-            </w:r>
-            <w:proofErr w:type="spellEnd"/>
+              <w:t>Республика Казахстан</w:t>
+            </w:r>
           </w:p>
         </w:tc>
         <w:tc>
@@ -3565,27 +3258,7 @@
                 <w:szCs w:val="10"/>
                 <w:lang w:val="de-DE"/>
               </w:rPr>
-              <w:t xml:space="preserve">Vorbehalte und </w:t>
-            </w:r>
-            <w:proofErr w:type="spellStart"/>
-            <w:r>
-              <w:rPr>
-                <w:rFonts w:ascii="Arial" w:hAnsi="Arial" w:cs="Arial"/>
-                <w:sz w:val="10"/>
-                <w:szCs w:val="10"/>
-                <w:lang w:val="de-DE"/>
-              </w:rPr>
-              <w:t>Bemerkungeh</w:t>
-            </w:r>
-            <w:proofErr w:type="spellEnd"/>
-            <w:r>
-              <w:rPr>
-                <w:rFonts w:ascii="Arial" w:hAnsi="Arial" w:cs="Arial"/>
-                <w:sz w:val="10"/>
-                <w:szCs w:val="10"/>
-                <w:lang w:val="de-DE"/>
-              </w:rPr>
-              <w:t xml:space="preserve"> der Frachtführer</w:t>
+              <w:t>Vorbehalte und Bemerkungeh der Frachtführer</w:t>
             </w:r>
           </w:p>
         </w:tc>
@@ -3802,7 +3475,6 @@
                 <w:lang w:val="kk-KZ"/>
               </w:rPr>
             </w:pPr>
-            <w:proofErr w:type="spellStart"/>
             <w:r>
               <w:rPr>
                 <w:rFonts w:ascii="Arial" w:hAnsi="Arial" w:cs="Arial"/>
@@ -3813,7 +3485,6 @@
               </w:rPr>
               <w:t>Beigef</w:t>
             </w:r>
-            <w:proofErr w:type="spellEnd"/>
             <w:r>
               <w:rPr>
                 <w:rFonts w:ascii="Arial" w:hAnsi="Arial" w:cs="Arial"/>
@@ -3823,7 +3494,6 @@
               </w:rPr>
               <w:t>ü</w:t>
             </w:r>
-            <w:proofErr w:type="spellStart"/>
             <w:r>
               <w:rPr>
                 <w:rFonts w:ascii="Arial" w:hAnsi="Arial" w:cs="Arial"/>
@@ -3834,7 +3504,6 @@
               </w:rPr>
               <w:t>gte</w:t>
             </w:r>
-            <w:proofErr w:type="spellEnd"/>
             <w:r>
               <w:rPr>
                 <w:rFonts w:ascii="Arial" w:hAnsi="Arial" w:cs="Arial"/>
@@ -3844,7 +3513,6 @@
               </w:rPr>
               <w:t xml:space="preserve"> </w:t>
             </w:r>
-            <w:proofErr w:type="spellStart"/>
             <w:r>
               <w:rPr>
                 <w:rFonts w:ascii="Arial" w:hAnsi="Arial" w:cs="Arial"/>
@@ -3855,7 +3523,6 @@
               </w:rPr>
               <w:t>Dokumente</w:t>
             </w:r>
-            <w:proofErr w:type="spellEnd"/>
             <w:r>
               <w:rPr>
                 <w:rFonts w:ascii="Arial" w:hAnsi="Arial" w:cs="Arial"/>
@@ -3962,9 +3629,8 @@
                 <w:szCs w:val="16"/>
                 <w:lang w:val="kk-KZ"/>
               </w:rPr>
-              <w:t>{</w:t>
-            </w:r>
-            <w:proofErr w:type="spellStart"/>
+              <w:t>{document_id}</w:t>
+            </w:r>
             <w:r>
               <w:rPr>
                 <w:rFonts w:ascii="Arial" w:hAnsi="Arial" w:cs="Arial"/>
@@ -3974,9 +3640,8 @@
                 <w:szCs w:val="16"/>
                 <w:lang w:val="kk-KZ"/>
               </w:rPr>
-              <w:t>document_id</w:t>
-            </w:r>
-            <w:proofErr w:type="spellEnd"/>
+              <w:t xml:space="preserve"> </w:t>
+            </w:r>
             <w:r>
               <w:rPr>
                 <w:rFonts w:ascii="Arial" w:hAnsi="Arial" w:cs="Arial"/>
@@ -3986,7 +3651,18 @@
                 <w:szCs w:val="16"/>
                 <w:lang w:val="kk-KZ"/>
               </w:rPr>
-              <w:t>}</w:t>
+              <w:t xml:space="preserve">от </w:t>
+            </w:r>
+            <w:r>
+              <w:rPr>
+                <w:rFonts w:ascii="Arial" w:hAnsi="Arial" w:cs="Arial"/>
+                <w:b/>
+                <w:color w:val="595959"/>
+                <w:sz w:val="16"/>
+                <w:szCs w:val="16"/>
+                <w:lang w:val="kk-KZ"/>
+              </w:rPr>
+              <w:t>${date}</w:t>
             </w:r>
             <w:r>
               <w:rPr>
@@ -3997,6 +3673,16 @@
                 <w:szCs w:val="16"/>
                 <w:lang w:val="kk-KZ"/>
               </w:rPr>
+              <w:t>,</w:t>
+            </w:r>
+            <w:r>
+              <w:rPr>
+                <w:rFonts w:ascii="Arial" w:hAnsi="Arial" w:cs="Arial"/>
+                <w:b/>
+                <w:sz w:val="14"/>
+                <w:szCs w:val="16"/>
+                <w:lang w:val="kk-KZ"/>
+              </w:rPr>
               <w:t xml:space="preserve"> </w:t>
             </w:r>
             <w:r>
@@ -4008,42 +3694,7 @@
                 <w:szCs w:val="16"/>
                 <w:lang w:val="kk-KZ"/>
               </w:rPr>
-              <w:t xml:space="preserve">от </w:t>
-            </w:r>
-            <w:r>
-              <w:rPr>
-                <w:rFonts w:ascii="Arial" w:hAnsi="Arial" w:cs="Arial"/>
-                <w:b/>
-                <w:color w:val="595959"/>
-                <w:sz w:val="16"/>
-                <w:szCs w:val="16"/>
-                <w:lang w:val="kk-KZ"/>
-              </w:rPr>
-              <w:t>${</w:t>
-            </w:r>
-            <w:proofErr w:type="spellStart"/>
-            <w:r>
-              <w:rPr>
-                <w:rFonts w:ascii="Arial" w:hAnsi="Arial" w:cs="Arial"/>
-                <w:b/>
-                <w:color w:val="595959"/>
-                <w:sz w:val="16"/>
-                <w:szCs w:val="16"/>
-                <w:lang w:val="kk-KZ"/>
-              </w:rPr>
-              <w:t>date</w:t>
-            </w:r>
-            <w:proofErr w:type="spellEnd"/>
-            <w:r>
-              <w:rPr>
-                <w:rFonts w:ascii="Arial" w:hAnsi="Arial" w:cs="Arial"/>
-                <w:b/>
-                <w:color w:val="595959"/>
-                <w:sz w:val="16"/>
-                <w:szCs w:val="16"/>
-                <w:lang w:val="kk-KZ"/>
-              </w:rPr>
-              <w:t>}</w:t>
+              <w:t xml:space="preserve">накладная от </w:t>
             </w:r>
             <w:r>
               <w:rPr>
@@ -4054,76 +3705,7 @@
                 <w:szCs w:val="16"/>
                 <w:lang w:val="kk-KZ"/>
               </w:rPr>
-              <w:t>,</w:t>
-            </w:r>
-            <w:r>
-              <w:rPr>
-                <w:rFonts w:ascii="Arial" w:hAnsi="Arial" w:cs="Arial"/>
-                <w:b/>
-                <w:sz w:val="14"/>
-                <w:szCs w:val="16"/>
-                <w:lang w:val="kk-KZ"/>
-              </w:rPr>
-              <w:t xml:space="preserve"> </w:t>
-            </w:r>
-            <w:proofErr w:type="spellStart"/>
-            <w:r>
-              <w:rPr>
-                <w:rFonts w:ascii="Arial" w:hAnsi="Arial" w:cs="Arial"/>
-                <w:b/>
-                <w:color w:val="595959"/>
-                <w:sz w:val="14"/>
-                <w:szCs w:val="16"/>
-                <w:lang w:val="kk-KZ"/>
-              </w:rPr>
-              <w:t>накладная</w:t>
-            </w:r>
-            <w:proofErr w:type="spellEnd"/>
-            <w:r>
-              <w:rPr>
-                <w:rFonts w:ascii="Arial" w:hAnsi="Arial" w:cs="Arial"/>
-                <w:b/>
-                <w:color w:val="595959"/>
-                <w:sz w:val="14"/>
-                <w:szCs w:val="16"/>
-                <w:lang w:val="kk-KZ"/>
-              </w:rPr>
-              <w:t xml:space="preserve"> от </w:t>
-            </w:r>
-            <w:r>
-              <w:rPr>
-                <w:rFonts w:ascii="Arial" w:hAnsi="Arial" w:cs="Arial"/>
-                <w:b/>
-                <w:color w:val="595959"/>
-                <w:sz w:val="14"/>
-                <w:szCs w:val="16"/>
-                <w:lang w:val="kk-KZ"/>
-              </w:rPr>
-              <w:t>${</w:t>
-            </w:r>
-            <w:proofErr w:type="spellStart"/>
-            <w:r>
-              <w:rPr>
-                <w:rFonts w:ascii="Arial" w:hAnsi="Arial" w:cs="Arial"/>
-                <w:b/>
-                <w:color w:val="595959"/>
-                <w:sz w:val="14"/>
-                <w:szCs w:val="16"/>
-                <w:lang w:val="kk-KZ"/>
-              </w:rPr>
-              <w:t>date</w:t>
-            </w:r>
-            <w:proofErr w:type="spellEnd"/>
-            <w:r>
-              <w:rPr>
-                <w:rFonts w:ascii="Arial" w:hAnsi="Arial" w:cs="Arial"/>
-                <w:b/>
-                <w:color w:val="595959"/>
-                <w:sz w:val="14"/>
-                <w:szCs w:val="16"/>
-                <w:lang w:val="kk-KZ"/>
-              </w:rPr>
-              <w:t>}</w:t>
+              <w:t>${date}</w:t>
             </w:r>
           </w:p>
         </w:tc>
@@ -4190,7 +3772,6 @@
               </w:rPr>
               <w:t xml:space="preserve"> </w:t>
             </w:r>
-            <w:proofErr w:type="spellStart"/>
             <w:r>
               <w:rPr>
                 <w:rFonts w:ascii="Arial" w:hAnsi="Arial" w:cs="Arial"/>
@@ -4211,19 +3792,7 @@
                 <w:szCs w:val="16"/>
                 <w:lang w:val="kk-KZ"/>
               </w:rPr>
-              <w:t>итосанитарный</w:t>
-            </w:r>
-            <w:proofErr w:type="spellEnd"/>
-            <w:r>
-              <w:rPr>
-                <w:rFonts w:ascii="Arial" w:hAnsi="Arial" w:cs="Arial"/>
-                <w:b/>
-                <w:color w:val="595959"/>
-                <w:sz w:val="14"/>
-                <w:szCs w:val="16"/>
-                <w:lang w:val="kk-KZ"/>
-              </w:rPr>
-              <w:t xml:space="preserve"> сертификат</w:t>
+              <w:t>итосанитарный сертификат</w:t>
             </w:r>
           </w:p>
         </w:tc>
@@ -4340,9 +3909,8 @@
                 <w:szCs w:val="16"/>
                 <w:lang w:val="kk-KZ"/>
               </w:rPr>
-              <w:t>{</w:t>
-            </w:r>
-            <w:proofErr w:type="spellStart"/>
+              <w:t>{document_id}</w:t>
+            </w:r>
             <w:r>
               <w:rPr>
                 <w:rFonts w:ascii="Arial" w:hAnsi="Arial" w:cs="Arial"/>
@@ -4352,9 +3920,8 @@
                 <w:szCs w:val="16"/>
                 <w:lang w:val="kk-KZ"/>
               </w:rPr>
-              <w:t>document_id</w:t>
-            </w:r>
-            <w:proofErr w:type="spellEnd"/>
+              <w:t xml:space="preserve"> </w:t>
+            </w:r>
             <w:r>
               <w:rPr>
                 <w:rFonts w:ascii="Arial" w:hAnsi="Arial" w:cs="Arial"/>
@@ -4364,64 +3931,18 @@
                 <w:szCs w:val="16"/>
                 <w:lang w:val="kk-KZ"/>
               </w:rPr>
-              <w:t>}</w:t>
+              <w:t xml:space="preserve">от </w:t>
             </w:r>
             <w:r>
               <w:rPr>
                 <w:rFonts w:ascii="Arial" w:hAnsi="Arial" w:cs="Arial"/>
                 <w:b/>
                 <w:color w:val="595959"/>
-                <w:sz w:val="14"/>
+                <w:sz w:val="16"/>
                 <w:szCs w:val="16"/>
                 <w:lang w:val="kk-KZ"/>
               </w:rPr>
-              <w:t xml:space="preserve"> </w:t>
-            </w:r>
-            <w:r>
-              <w:rPr>
-                <w:rFonts w:ascii="Arial" w:hAnsi="Arial" w:cs="Arial"/>
-                <w:b/>
-                <w:color w:val="595959"/>
-                <w:sz w:val="14"/>
-                <w:szCs w:val="16"/>
-                <w:lang w:val="kk-KZ"/>
-              </w:rPr>
-              <w:t xml:space="preserve">от </w:t>
-            </w:r>
-            <w:r>
-              <w:rPr>
-                <w:rFonts w:ascii="Arial" w:hAnsi="Arial" w:cs="Arial"/>
-                <w:b/>
-                <w:color w:val="595959"/>
-                <w:sz w:val="16"/>
-                <w:szCs w:val="16"/>
-                <w:lang w:val="kk-KZ"/>
-              </w:rPr>
-              <w:t>${</w:t>
-            </w:r>
-            <w:proofErr w:type="spellStart"/>
-            <w:r>
-              <w:rPr>
-                <w:rFonts w:ascii="Arial" w:hAnsi="Arial" w:cs="Arial"/>
-                <w:b/>
-                <w:color w:val="595959"/>
-                <w:sz w:val="16"/>
-                <w:szCs w:val="16"/>
-                <w:lang w:val="kk-KZ"/>
-              </w:rPr>
-              <w:t>date</w:t>
-            </w:r>
-            <w:proofErr w:type="spellEnd"/>
-            <w:r>
-              <w:rPr>
-                <w:rFonts w:ascii="Arial" w:hAnsi="Arial" w:cs="Arial"/>
-                <w:b/>
-                <w:color w:val="595959"/>
-                <w:sz w:val="16"/>
-                <w:szCs w:val="16"/>
-                <w:lang w:val="kk-KZ"/>
-              </w:rPr>
-              <w:t>}</w:t>
+              <w:t>${date}</w:t>
             </w:r>
           </w:p>
         </w:tc>
@@ -4721,6 +4242,14 @@
             </w:pPr>
             <w:r>
               <w:rPr>
+                <w:noProof/>
+              </w:rPr>
+              <w:pict w14:anchorId="37C3C312">
+                <v:oval id="_x0000_s1028" alt="" style="position:absolute;margin-left:153.85pt;margin-top:6.05pt;width:211.2pt;height:91pt;z-index:-1;mso-wrap-edited:f;mso-width-percent:0;mso-height-percent:0;mso-position-horizontal-relative:text;mso-position-vertical-relative:text;mso-width-percent:0;mso-height-percent:0" o:allowincell="f" filled="f" strokecolor="silver" strokeweight="10pt"/>
+              </w:pict>
+            </w:r>
+            <w:r>
+              <w:rPr>
                 <w:rFonts w:ascii="Arial" w:hAnsi="Arial" w:cs="Arial"/>
                 <w:sz w:val="10"/>
                 <w:szCs w:val="10"/>
@@ -4832,7 +4361,7 @@
                 <w:sz w:val="18"/>
               </w:rPr>
               <w:pict w14:anchorId="26353727">
-                <v:shape id="_x0000_s1028" type="#_x0000_t202" alt="" style="position:absolute;margin-left:20.1pt;margin-top:-15.45pt;width:471.6pt;height:142.75pt;z-index:-1;mso-wrap-style:square;mso-wrap-edited:f;mso-width-percent:0;mso-height-percent:0;mso-position-horizontal-relative:text;mso-position-vertical-relative:text;mso-width-percent:0;mso-height-percent:0;v-text-anchor:top" o:allowincell="f" filled="f" stroked="f">
+                <v:shape id="_x0000_s1027" type="#_x0000_t202" alt="" style="position:absolute;margin-left:20.1pt;margin-top:-15.45pt;width:471.6pt;height:142.75pt;z-index:-2;mso-wrap-style:square;mso-wrap-edited:f;mso-width-percent:0;mso-height-percent:0;mso-position-horizontal-relative:text;mso-position-vertical-relative:text;mso-width-percent:0;mso-height-percent:0;v-text-anchor:top" o:allowincell="f" filled="f" stroked="f">
                   <v:textbox>
                     <w:txbxContent>
                       <w:p>
@@ -4973,7 +4502,7 @@
                 <w:szCs w:val="14"/>
               </w:rPr>
               <w:pict w14:anchorId="090C6ABF">
-                <v:shape id="_x0000_s1027" type="#_x0000_t202" alt="" style="position:absolute;left:0;text-align:left;margin-left:1.9pt;margin-top:93.85pt;width:86pt;height:7.9pt;z-index:2;mso-wrap-style:square;mso-wrap-edited:f;mso-width-percent:0;mso-height-percent:0;mso-position-horizontal-relative:text;mso-position-vertical-relative:text;mso-width-percent:0;mso-height-percent:0;mso-width-relative:margin;mso-height-relative:margin;v-text-anchor:top" stroked="f">
+                <v:shape id="_x0000_s1026" type="#_x0000_t202" alt="" style="position:absolute;left:0;text-align:left;margin-left:1.9pt;margin-top:93.85pt;width:86pt;height:7.9pt;z-index:2;mso-wrap-style:square;mso-wrap-edited:f;mso-width-percent:0;mso-height-percent:0;mso-position-horizontal-relative:text;mso-position-vertical-relative:text;mso-width-percent:0;mso-height-percent:0;mso-width-relative:margin;mso-height-relative:margin;v-text-anchor:top" stroked="f">
                   <v:fill opacity="0"/>
                   <v:textbox>
                     <w:txbxContent>
@@ -5200,7 +4729,6 @@
                 <w:szCs w:val="10"/>
               </w:rPr>
             </w:pPr>
-            <w:proofErr w:type="spellStart"/>
             <w:r>
               <w:rPr>
                 <w:rFonts w:ascii="Arial" w:hAnsi="Arial" w:cs="Arial"/>
@@ -5210,7 +4738,6 @@
               </w:rPr>
               <w:t>Bruttogew</w:t>
             </w:r>
-            <w:proofErr w:type="spellEnd"/>
             <w:r>
               <w:rPr>
                 <w:rFonts w:ascii="Arial" w:hAnsi="Arial" w:cs="Arial"/>
@@ -5375,14 +4902,6 @@
             </w:pPr>
             <w:r>
               <w:rPr>
-                <w:noProof/>
-              </w:rPr>
-              <w:pict w14:anchorId="37C3C312">
-                <v:oval id="_x0000_s1026" alt="" style="position:absolute;left:0;text-align:left;margin-left:153.9pt;margin-top:-6.8pt;width:211.2pt;height:91pt;z-index:-2;mso-wrap-edited:f;mso-width-percent:0;mso-height-percent:0;mso-position-horizontal-relative:text;mso-position-vertical-relative:text;mso-width-percent:0;mso-height-percent:0" o:allowincell="f" filled="f" strokecolor="silver" strokeweight="10pt"/>
-              </w:pict>
-            </w:r>
-            <w:r>
-              <w:rPr>
                 <w:rFonts w:ascii="Arial" w:hAnsi="Arial" w:cs="Arial"/>
                 <w:b/>
                 <w:color w:val="595959"/>
@@ -5456,7 +4975,6 @@
               </w:rPr>
               <w:t>${</w:t>
             </w:r>
-            <w:proofErr w:type="spellStart"/>
             <w:r>
               <w:rPr>
                 <w:rFonts w:ascii="Arial" w:hAnsi="Arial" w:cs="Arial"/>
@@ -5466,9 +4984,52 @@
                 <w:szCs w:val="14"/>
                 <w:lang w:val="en-US"/>
               </w:rPr>
-              <w:t>product_tn_id</w:t>
-            </w:r>
-            <w:proofErr w:type="spellEnd"/>
+              <w:t>product</w:t>
+            </w:r>
+            <w:r>
+              <w:rPr>
+                <w:rFonts w:ascii="Arial" w:hAnsi="Arial" w:cs="Arial"/>
+                <w:b/>
+                <w:color w:val="595959"/>
+                <w:sz w:val="14"/>
+                <w:szCs w:val="14"/>
+                <w:lang w:val="en-US"/>
+              </w:rPr>
+              <w:t>_</w:t>
+            </w:r>
+            <w:r>
+              <w:rPr>
+                <w:rFonts w:ascii="Arial" w:hAnsi="Arial" w:cs="Arial"/>
+                <w:b/>
+                <w:color w:val="595959"/>
+                <w:sz w:val="14"/>
+                <w:szCs w:val="14"/>
+                <w:lang w:val="en-US"/>
+              </w:rPr>
+              <w:t>tn</w:t>
+            </w:r>
+            <w:r>
+              <w:rPr>
+                <w:rFonts w:ascii="Arial" w:hAnsi="Arial" w:cs="Arial"/>
+                <w:b/>
+                <w:color w:val="595959"/>
+                <w:sz w:val="14"/>
+                <w:szCs w:val="14"/>
+                <w:lang w:val="en-US"/>
+              </w:rPr>
+              <w:t>_</w:t>
+            </w:r>
+            <w:r>
+              <w:rPr>
+                <w:rFonts w:ascii="Arial" w:hAnsi="Arial" w:cs="Arial"/>
+                <w:b/>
+                <w:color w:val="595959"/>
+                <w:sz w:val="14"/>
+                <w:szCs w:val="14"/>
+                <w:lang w:val="en-US"/>
+              </w:rPr>
+              <w:t>id</w:t>
+            </w:r>
             <w:r>
               <w:rPr>
                 <w:rFonts w:ascii="Arial" w:hAnsi="Arial" w:cs="Arial"/>
@@ -5535,7 +5096,6 @@
               </w:rPr>
               <w:t>${</w:t>
             </w:r>
-            <w:proofErr w:type="spellStart"/>
             <w:r>
               <w:rPr>
                 <w:rFonts w:ascii="Arial" w:hAnsi="Arial" w:cs="Arial"/>
@@ -5556,9 +5116,8 @@
                 <w:szCs w:val="14"/>
                 <w:lang w:val="en-US"/>
               </w:rPr>
-              <w:t>_quantity</w:t>
-            </w:r>
-            <w:proofErr w:type="spellEnd"/>
+              <w:t>_</w:t>
+            </w:r>
             <w:r>
               <w:rPr>
                 <w:rFonts w:ascii="Arial" w:hAnsi="Arial" w:cs="Arial"/>
@@ -5568,7 +5127,7 @@
                 <w:szCs w:val="14"/>
                 <w:lang w:val="en-US"/>
               </w:rPr>
-              <w:t>}</w:t>
+              <w:t>quantity</w:t>
             </w:r>
             <w:r>
               <w:rPr>
@@ -5577,9 +5136,9 @@
                 <w:color w:val="595959"/>
                 <w:sz w:val="14"/>
                 <w:szCs w:val="14"/>
-                <w:lang w:val="de-DE"/>
-              </w:rPr>
-              <w:t xml:space="preserve"> </w:t>
+                <w:lang w:val="en-US"/>
+              </w:rPr>
+              <w:t>}</w:t>
             </w:r>
             <w:r>
               <w:rPr>
@@ -5588,8 +5147,9 @@
                 <w:color w:val="595959"/>
                 <w:sz w:val="14"/>
                 <w:szCs w:val="14"/>
-              </w:rPr>
-              <w:t>мест</w:t>
+                <w:lang w:val="de-DE"/>
+              </w:rPr>
+              <w:t xml:space="preserve"> </w:t>
             </w:r>
             <w:r>
               <w:rPr>
@@ -5598,9 +5158,8 @@
                 <w:color w:val="595959"/>
                 <w:sz w:val="14"/>
                 <w:szCs w:val="14"/>
-                <w:lang w:val="de-DE"/>
-              </w:rPr>
-              <w:t xml:space="preserve">                      </w:t>
+              </w:rPr>
+              <w:t>мест</w:t>
             </w:r>
             <w:r>
               <w:rPr>
@@ -5609,9 +5168,42 @@
                 <w:color w:val="595959"/>
                 <w:sz w:val="14"/>
                 <w:szCs w:val="14"/>
-                <w:lang w:val="en-US"/>
-              </w:rPr>
-              <w:t>${box}</w:t>
+                <w:lang w:val="de-DE"/>
+              </w:rPr>
+              <w:t xml:space="preserve">                      </w:t>
+            </w:r>
+            <w:r>
+              <w:rPr>
+                <w:rFonts w:ascii="Arial" w:hAnsi="Arial" w:cs="Arial"/>
+                <w:b/>
+                <w:color w:val="595959"/>
+                <w:sz w:val="14"/>
+                <w:szCs w:val="14"/>
+                <w:lang w:val="en-US"/>
+              </w:rPr>
+              <w:t>${</w:t>
+            </w:r>
+            <w:r>
+              <w:rPr>
+                <w:rFonts w:ascii="Arial" w:hAnsi="Arial" w:cs="Arial"/>
+                <w:b/>
+                <w:color w:val="595959"/>
+                <w:sz w:val="14"/>
+                <w:szCs w:val="14"/>
+                <w:lang w:val="en-US"/>
+              </w:rPr>
+              <w:t>box</w:t>
+            </w:r>
+            <w:r>
+              <w:rPr>
+                <w:rFonts w:ascii="Arial" w:hAnsi="Arial" w:cs="Arial"/>
+                <w:b/>
+                <w:color w:val="595959"/>
+                <w:sz w:val="14"/>
+                <w:szCs w:val="14"/>
+                <w:lang w:val="en-US"/>
+              </w:rPr>
+              <w:t>}</w:t>
             </w:r>
             <w:r>
               <w:rPr>
@@ -5668,7 +5260,6 @@
               </w:rPr>
               <w:t>${</w:t>
             </w:r>
-            <w:proofErr w:type="spellStart"/>
             <w:r>
               <w:rPr>
                 <w:rFonts w:ascii="Arial" w:hAnsi="Arial" w:cs="Arial"/>
@@ -5678,9 +5269,8 @@
                 <w:szCs w:val="14"/>
                 <w:lang w:val="en-US"/>
               </w:rPr>
-              <w:t>product_name</w:t>
-            </w:r>
-            <w:proofErr w:type="spellEnd"/>
+              <w:t>product</w:t>
+            </w:r>
             <w:r>
               <w:rPr>
                 <w:rFonts w:ascii="Arial" w:hAnsi="Arial" w:cs="Arial"/>
@@ -5690,34 +5280,19 @@
                 <w:szCs w:val="14"/>
                 <w:lang w:val="en-US"/>
               </w:rPr>
-              <w:t>}</w:t>
-            </w:r>
-          </w:p>
-        </w:tc>
-        <w:tc>
-          <w:tcPr>
-            <w:tcW w:w="1288" w:type="dxa"/>
-            <w:gridSpan w:val="7"/>
-            <w:tcBorders>
-              <w:top w:val="single" w:sz="4" w:space="0" w:color="auto"/>
-              <w:left w:val="single" w:sz="4" w:space="0" w:color="auto"/>
-              <w:bottom w:val="single" w:sz="4" w:space="0" w:color="auto"/>
-              <w:right w:val="single" w:sz="4" w:space="0" w:color="auto"/>
-            </w:tcBorders>
-            <w:vAlign w:val="center"/>
-          </w:tcPr>
-          <w:p>
-            <w:pPr>
-              <w:ind w:left="57" w:right="57"/>
+              <w:t>_</w:t>
+            </w:r>
+            <w:r>
               <w:rPr>
                 <w:rFonts w:ascii="Arial" w:hAnsi="Arial" w:cs="Arial"/>
                 <w:b/>
                 <w:color w:val="595959"/>
                 <w:sz w:val="14"/>
                 <w:szCs w:val="14"/>
-                <w:lang w:val="de-DE"/>
-              </w:rPr>
-            </w:pPr>
+                <w:lang w:val="en-US"/>
+              </w:rPr>
+              <w:t>name</w:t>
+            </w:r>
             <w:r>
               <w:rPr>
                 <w:rFonts w:ascii="Arial" w:hAnsi="Arial" w:cs="Arial"/>
@@ -5725,12 +5300,27 @@
                 <w:color w:val="595959"/>
                 <w:sz w:val="14"/>
                 <w:szCs w:val="14"/>
-                <w:lang w:val="de-DE"/>
-              </w:rPr>
-              <w:t>${</w:t>
-            </w:r>
-            <w:proofErr w:type="spellStart"/>
-            <w:r>
+                <w:lang w:val="en-US"/>
+              </w:rPr>
+              <w:t>}</w:t>
+            </w:r>
+          </w:p>
+        </w:tc>
+        <w:tc>
+          <w:tcPr>
+            <w:tcW w:w="1288" w:type="dxa"/>
+            <w:gridSpan w:val="7"/>
+            <w:tcBorders>
+              <w:top w:val="single" w:sz="4" w:space="0" w:color="auto"/>
+              <w:left w:val="single" w:sz="4" w:space="0" w:color="auto"/>
+              <w:bottom w:val="single" w:sz="4" w:space="0" w:color="auto"/>
+              <w:right w:val="single" w:sz="4" w:space="0" w:color="auto"/>
+            </w:tcBorders>
+            <w:vAlign w:val="center"/>
+          </w:tcPr>
+          <w:p>
+            <w:pPr>
+              <w:ind w:left="57" w:right="57"/>
               <w:rPr>
                 <w:rFonts w:ascii="Arial" w:hAnsi="Arial" w:cs="Arial"/>
                 <w:b/>
@@ -5739,9 +5329,7 @@
                 <w:szCs w:val="14"/>
                 <w:lang w:val="de-DE"/>
               </w:rPr>
-              <w:t>row</w:t>
-            </w:r>
-            <w:proofErr w:type="spellEnd"/>
+            </w:pPr>
             <w:r>
               <w:rPr>
                 <w:rFonts w:ascii="Arial" w:hAnsi="Arial" w:cs="Arial"/>
@@ -5751,7 +5339,7 @@
                 <w:szCs w:val="14"/>
                 <w:lang w:val="de-DE"/>
               </w:rPr>
-              <w:t>}</w:t>
+              <w:t>${row}</w:t>
             </w:r>
           </w:p>
         </w:tc>
@@ -5964,7 +5552,6 @@
                 <w:lang w:val="de-DE"/>
               </w:rPr>
             </w:pPr>
-            <w:proofErr w:type="spellStart"/>
             <w:r>
               <w:rPr>
                 <w:rFonts w:ascii="Arial" w:hAnsi="Arial" w:cs="Arial"/>
@@ -5974,7 +5561,6 @@
               </w:rPr>
               <w:t>Zifer</w:t>
             </w:r>
-            <w:proofErr w:type="spellEnd"/>
           </w:p>
         </w:tc>
         <w:tc>
@@ -6519,7 +6105,6 @@
                 <w:lang w:val="en-US"/>
               </w:rPr>
             </w:pPr>
-            <w:proofErr w:type="spellStart"/>
             <w:r>
               <w:rPr>
                 <w:rFonts w:ascii="Arial" w:hAnsi="Arial" w:cs="Arial"/>
@@ -6529,7 +6114,6 @@
               </w:rPr>
               <w:t>Absender</w:t>
             </w:r>
-            <w:proofErr w:type="spellEnd"/>
           </w:p>
         </w:tc>
         <w:tc>
@@ -6574,7 +6158,6 @@
                 <w:lang w:val="en-US"/>
               </w:rPr>
             </w:pPr>
-            <w:proofErr w:type="spellStart"/>
             <w:r>
               <w:rPr>
                 <w:rFonts w:ascii="Arial" w:hAnsi="Arial" w:cs="Arial"/>
@@ -6584,7 +6167,6 @@
               </w:rPr>
               <w:t>Währung</w:t>
             </w:r>
-            <w:proofErr w:type="spellEnd"/>
           </w:p>
         </w:tc>
         <w:tc>
@@ -6629,7 +6211,6 @@
                 <w:lang w:val="en-US"/>
               </w:rPr>
             </w:pPr>
-            <w:proofErr w:type="spellStart"/>
             <w:r>
               <w:rPr>
                 <w:rFonts w:ascii="Arial" w:hAnsi="Arial" w:cs="Arial"/>
@@ -6639,7 +6220,6 @@
               </w:rPr>
               <w:t>Empfänger</w:t>
             </w:r>
-            <w:proofErr w:type="spellEnd"/>
           </w:p>
         </w:tc>
       </w:tr>
@@ -6985,7 +6565,6 @@
                 <w:lang w:val="en-US"/>
               </w:rPr>
             </w:pPr>
-            <w:proofErr w:type="spellStart"/>
             <w:r>
               <w:rPr>
                 <w:rFonts w:ascii="Arial" w:hAnsi="Arial" w:cs="Arial"/>
@@ -6995,7 +6574,6 @@
               </w:rPr>
               <w:t>Ermäßigungen</w:t>
             </w:r>
-            <w:proofErr w:type="spellEnd"/>
             <w:r>
               <w:rPr>
                 <w:rFonts w:ascii="Arial" w:hAnsi="Arial" w:cs="Arial"/>
@@ -7222,7 +6800,6 @@
                 <w:lang w:val="en-US"/>
               </w:rPr>
             </w:pPr>
-            <w:proofErr w:type="spellStart"/>
             <w:r>
               <w:rPr>
                 <w:rFonts w:ascii="Arial" w:hAnsi="Arial" w:cs="Arial"/>
@@ -7232,7 +6809,6 @@
               </w:rPr>
               <w:t>Zwischensumme</w:t>
             </w:r>
-            <w:proofErr w:type="spellEnd"/>
           </w:p>
         </w:tc>
         <w:tc>
@@ -7448,7 +7024,6 @@
                 <w:lang w:val="en-US"/>
               </w:rPr>
             </w:pPr>
-            <w:proofErr w:type="spellStart"/>
             <w:r>
               <w:rPr>
                 <w:rFonts w:ascii="Arial" w:hAnsi="Arial" w:cs="Arial"/>
@@ -7458,7 +7033,6 @@
               </w:rPr>
               <w:t>Zuschläge</w:t>
             </w:r>
-            <w:proofErr w:type="spellEnd"/>
           </w:p>
         </w:tc>
         <w:tc>
@@ -7650,25 +7224,14 @@
                 <w:lang w:val="de-DE"/>
               </w:rPr>
             </w:pPr>
-            <w:proofErr w:type="spellStart"/>
-            <w:r>
-              <w:rPr>
-                <w:rFonts w:ascii="Arial" w:hAnsi="Arial" w:cs="Arial"/>
-                <w:sz w:val="10"/>
-                <w:szCs w:val="10"/>
-                <w:lang w:val="de-DE"/>
-              </w:rPr>
-              <w:t>Adgabe</w:t>
-            </w:r>
-            <w:proofErr w:type="spellEnd"/>
-            <w:r>
-              <w:rPr>
-                <w:rFonts w:ascii="Arial" w:hAnsi="Arial" w:cs="Arial"/>
-                <w:sz w:val="10"/>
-                <w:szCs w:val="10"/>
-                <w:lang w:val="de-DE"/>
-              </w:rPr>
-              <w:t xml:space="preserve"> des Wertes des Gutes</w:t>
+            <w:r>
+              <w:rPr>
+                <w:rFonts w:ascii="Arial" w:hAnsi="Arial" w:cs="Arial"/>
+                <w:sz w:val="10"/>
+                <w:szCs w:val="10"/>
+                <w:lang w:val="de-DE"/>
+              </w:rPr>
+              <w:t>Adgabe des Wertes des Gutes</w:t>
             </w:r>
           </w:p>
         </w:tc>
@@ -7778,7 +7341,6 @@
                 <w:szCs w:val="10"/>
               </w:rPr>
             </w:pPr>
-            <w:proofErr w:type="spellStart"/>
             <w:r>
               <w:rPr>
                 <w:rFonts w:ascii="Arial" w:hAnsi="Arial" w:cs="Arial"/>
@@ -7788,7 +7350,6 @@
               </w:rPr>
               <w:t>Nebengeb</w:t>
             </w:r>
-            <w:proofErr w:type="spellEnd"/>
             <w:r>
               <w:rPr>
                 <w:rFonts w:ascii="Arial" w:hAnsi="Arial" w:cs="Arial"/>
@@ -7798,7 +7359,6 @@
               </w:rPr>
               <w:t>ü</w:t>
             </w:r>
-            <w:proofErr w:type="spellStart"/>
             <w:r>
               <w:rPr>
                 <w:rFonts w:ascii="Arial" w:hAnsi="Arial" w:cs="Arial"/>
@@ -7808,7 +7368,6 @@
               </w:rPr>
               <w:t>hren</w:t>
             </w:r>
-            <w:proofErr w:type="spellEnd"/>
           </w:p>
         </w:tc>
         <w:tc>
@@ -7986,25 +7545,7 @@
                 <w:sz w:val="10"/>
                 <w:szCs w:val="10"/>
               </w:rPr>
-              <w:t xml:space="preserve">(при превышении </w:t>
-            </w:r>
-            <w:proofErr w:type="gramStart"/>
-            <w:r>
-              <w:rPr>
-                <w:rFonts w:ascii="Arial" w:hAnsi="Arial" w:cs="Arial"/>
-                <w:sz w:val="10"/>
-                <w:szCs w:val="10"/>
-              </w:rPr>
-              <w:t>предела ответственности</w:t>
-            </w:r>
-            <w:proofErr w:type="gramEnd"/>
-            <w:r>
-              <w:rPr>
-                <w:rFonts w:ascii="Arial" w:hAnsi="Arial" w:cs="Arial"/>
-                <w:sz w:val="10"/>
-                <w:szCs w:val="10"/>
-              </w:rPr>
-              <w:t xml:space="preserve"> предусмотренного гл. </w:t>
+              <w:t xml:space="preserve">(при превышении предела ответственности предусмотренного гл. </w:t>
             </w:r>
             <w:r>
               <w:rPr>
@@ -8040,25 +7581,7 @@
                 <w:sz w:val="10"/>
                 <w:szCs w:val="10"/>
               </w:rPr>
-              <w:t xml:space="preserve">п. 3 указывается только после согласования дополнительной платы к </w:t>
-            </w:r>
-            <w:proofErr w:type="spellStart"/>
-            <w:r>
-              <w:rPr>
-                <w:rFonts w:ascii="Arial" w:hAnsi="Arial" w:cs="Arial"/>
-                <w:sz w:val="10"/>
-                <w:szCs w:val="10"/>
-              </w:rPr>
-              <w:t>фракту</w:t>
-            </w:r>
-            <w:proofErr w:type="spellEnd"/>
-            <w:r>
-              <w:rPr>
-                <w:rFonts w:ascii="Arial" w:hAnsi="Arial" w:cs="Arial"/>
-                <w:sz w:val="10"/>
-                <w:szCs w:val="10"/>
-              </w:rPr>
-              <w:t>)</w:t>
+              <w:t>п. 3 указывается только после согласования дополнительной платы к фракту)</w:t>
             </w:r>
           </w:p>
         </w:tc>
@@ -8131,7 +7654,6 @@
                 <w:lang w:val="en-US"/>
               </w:rPr>
             </w:pPr>
-            <w:proofErr w:type="spellStart"/>
             <w:r>
               <w:rPr>
                 <w:rFonts w:ascii="Arial" w:hAnsi="Arial" w:cs="Arial"/>
@@ -8141,7 +7663,6 @@
               </w:rPr>
               <w:t>Sonstiges</w:t>
             </w:r>
-            <w:proofErr w:type="spellEnd"/>
             <w:r>
               <w:rPr>
                 <w:rFonts w:ascii="Arial" w:hAnsi="Arial" w:cs="Arial"/>
@@ -8339,25 +7860,14 @@
                 <w:lang w:val="de-DE"/>
               </w:rPr>
             </w:pPr>
-            <w:proofErr w:type="spellStart"/>
-            <w:r>
-              <w:rPr>
-                <w:rFonts w:ascii="Arial" w:hAnsi="Arial" w:cs="Arial"/>
-                <w:sz w:val="10"/>
-                <w:szCs w:val="10"/>
-                <w:lang w:val="de-DE"/>
-              </w:rPr>
-              <w:t>ubersteigt</w:t>
-            </w:r>
-            <w:proofErr w:type="spellEnd"/>
-            <w:r>
-              <w:rPr>
-                <w:rFonts w:ascii="Arial" w:hAnsi="Arial" w:cs="Arial"/>
-                <w:sz w:val="10"/>
-                <w:szCs w:val="10"/>
-                <w:lang w:val="de-DE"/>
-              </w:rPr>
-              <w:t>, so wird er erst nach Vereinbarung des Zuschlages zur Fracht angewiesen)</w:t>
+            <w:r>
+              <w:rPr>
+                <w:rFonts w:ascii="Arial" w:hAnsi="Arial" w:cs="Arial"/>
+                <w:sz w:val="10"/>
+                <w:szCs w:val="10"/>
+                <w:lang w:val="de-DE"/>
+              </w:rPr>
+              <w:t>ubersteigt, so wird er erst nach Vereinbarung des Zuschlages zur Fracht angewiesen)</w:t>
             </w:r>
           </w:p>
         </w:tc>
@@ -9060,7 +8570,6 @@
                 <w:szCs w:val="10"/>
               </w:rPr>
             </w:pPr>
-            <w:proofErr w:type="spellStart"/>
             <w:r>
               <w:rPr>
                 <w:rFonts w:ascii="Arial" w:hAnsi="Arial" w:cs="Arial"/>
@@ -9069,7 +8578,6 @@
               </w:rPr>
               <w:t>франко</w:t>
             </w:r>
-            <w:proofErr w:type="spellEnd"/>
           </w:p>
           <w:p>
             <w:pPr>
@@ -9114,7 +8622,6 @@
                 <w:lang w:val="kk-KZ"/>
               </w:rPr>
             </w:pPr>
-            <w:proofErr w:type="spellStart"/>
             <w:r>
               <w:rPr>
                 <w:rFonts w:ascii="Arial" w:hAnsi="Arial" w:cs="Arial"/>
@@ -9123,9 +8630,18 @@
                 <w:szCs w:val="16"/>
                 <w:lang w:val="kk-KZ"/>
               </w:rPr>
-              <w:t>Инкотермс</w:t>
-            </w:r>
-            <w:proofErr w:type="spellEnd"/>
+              <w:t xml:space="preserve">Инкотермс </w:t>
+            </w:r>
+            <w:r>
+              <w:rPr>
+                <w:rFonts w:ascii="Arial" w:hAnsi="Arial" w:cs="Arial"/>
+                <w:b/>
+                <w:sz w:val="16"/>
+                <w:szCs w:val="16"/>
+                <w:lang w:val="en-US"/>
+              </w:rPr>
+              <w:t xml:space="preserve">FCA  </w:t>
+            </w:r>
             <w:r>
               <w:rPr>
                 <w:rFonts w:ascii="Arial" w:hAnsi="Arial" w:cs="Arial"/>
@@ -9134,30 +8650,8 @@
                 <w:szCs w:val="16"/>
                 <w:lang w:val="kk-KZ"/>
               </w:rPr>
-              <w:t xml:space="preserve"> </w:t>
-            </w:r>
-            <w:r>
-              <w:rPr>
-                <w:rFonts w:ascii="Arial" w:hAnsi="Arial" w:cs="Arial"/>
-                <w:b/>
-                <w:sz w:val="16"/>
-                <w:szCs w:val="16"/>
-                <w:lang w:val="en-US"/>
-              </w:rPr>
-              <w:t xml:space="preserve">FCA  </w:t>
-            </w:r>
-            <w:proofErr w:type="spellStart"/>
-            <w:r>
-              <w:rPr>
-                <w:rFonts w:ascii="Arial" w:hAnsi="Arial" w:cs="Arial"/>
-                <w:b/>
-                <w:sz w:val="16"/>
-                <w:szCs w:val="16"/>
-                <w:lang w:val="kk-KZ"/>
-              </w:rPr>
               <w:t>безналичными</w:t>
             </w:r>
-            <w:proofErr w:type="spellEnd"/>
           </w:p>
         </w:tc>
         <w:tc>
@@ -9212,7 +8706,6 @@
                 <w:szCs w:val="10"/>
               </w:rPr>
             </w:pPr>
-            <w:proofErr w:type="spellStart"/>
             <w:r>
               <w:rPr>
                 <w:rFonts w:ascii="Arial" w:hAnsi="Arial" w:cs="Arial"/>
@@ -9221,7 +8714,6 @@
               </w:rPr>
               <w:t>нефранко</w:t>
             </w:r>
-            <w:proofErr w:type="spellEnd"/>
           </w:p>
           <w:p>
             <w:pPr>
@@ -9233,7 +8725,6 @@
                 <w:szCs w:val="10"/>
               </w:rPr>
             </w:pPr>
-            <w:proofErr w:type="spellStart"/>
             <w:r>
               <w:rPr>
                 <w:rFonts w:ascii="Arial" w:hAnsi="Arial" w:cs="Arial"/>
@@ -9243,7 +8734,6 @@
               </w:rPr>
               <w:t>Unfrei</w:t>
             </w:r>
-            <w:proofErr w:type="spellEnd"/>
           </w:p>
         </w:tc>
         <w:tc>
@@ -9394,7 +8884,6 @@
                 <w:szCs w:val="10"/>
               </w:rPr>
             </w:pPr>
-            <w:proofErr w:type="spellStart"/>
             <w:r>
               <w:rPr>
                 <w:rFonts w:ascii="Arial" w:hAnsi="Arial" w:cs="Arial"/>
@@ -9404,7 +8893,6 @@
               </w:rPr>
               <w:t>Ausgefertigt</w:t>
             </w:r>
-            <w:proofErr w:type="spellEnd"/>
             <w:r>
               <w:rPr>
                 <w:rFonts w:ascii="Arial" w:hAnsi="Arial" w:cs="Arial"/>
@@ -9643,7 +9131,6 @@
               </w:rPr>
               <w:t xml:space="preserve"> </w:t>
             </w:r>
-            <w:proofErr w:type="spellStart"/>
             <w:r>
               <w:rPr>
                 <w:rFonts w:ascii="Arial" w:hAnsi="Arial" w:cs="Arial"/>
@@ -9653,7 +9140,6 @@
               </w:rPr>
               <w:t>empfangen</w:t>
             </w:r>
-            <w:proofErr w:type="spellEnd"/>
           </w:p>
         </w:tc>
         <w:tc>
@@ -10015,7 +9501,6 @@
                 <w:szCs w:val="10"/>
               </w:rPr>
             </w:pPr>
-            <w:proofErr w:type="spellStart"/>
             <w:r>
               <w:rPr>
                 <w:rFonts w:ascii="Arial" w:hAnsi="Arial" w:cs="Arial"/>
@@ -10025,7 +9510,6 @@
               </w:rPr>
               <w:t>Ankunft</w:t>
             </w:r>
-            <w:proofErr w:type="spellEnd"/>
             <w:r>
               <w:rPr>
                 <w:rFonts w:ascii="Arial" w:hAnsi="Arial" w:cs="Arial"/>
@@ -10068,7 +9552,6 @@
               </w:rPr>
               <w:t xml:space="preserve"> </w:t>
             </w:r>
-            <w:proofErr w:type="spellStart"/>
             <w:r>
               <w:rPr>
                 <w:rFonts w:ascii="Arial" w:hAnsi="Arial" w:cs="Arial"/>
@@ -10078,7 +9561,6 @@
               </w:rPr>
               <w:t>Einladung</w:t>
             </w:r>
-            <w:proofErr w:type="spellEnd"/>
           </w:p>
         </w:tc>
         <w:tc>
@@ -10153,7 +9635,6 @@
                 <w:lang w:val="en-US"/>
               </w:rPr>
             </w:pPr>
-            <w:proofErr w:type="spellStart"/>
             <w:r>
               <w:rPr>
                 <w:rFonts w:ascii="Arial" w:hAnsi="Arial" w:cs="Arial"/>
@@ -10163,7 +9644,6 @@
               </w:rPr>
               <w:t>Uhr</w:t>
             </w:r>
-            <w:proofErr w:type="spellEnd"/>
           </w:p>
         </w:tc>
         <w:tc>
@@ -10301,27 +9781,7 @@
                 <w:szCs w:val="12"/>
                 <w:lang w:val="en-US"/>
               </w:rPr>
-              <w:t>${</w:t>
-            </w:r>
-            <w:proofErr w:type="spellStart"/>
-            <w:r>
-              <w:rPr>
-                <w:rFonts w:ascii="Arial" w:hAnsi="Arial" w:cs="Arial"/>
-                <w:sz w:val="12"/>
-                <w:szCs w:val="12"/>
-                <w:lang w:val="en-US"/>
-              </w:rPr>
-              <w:t>document_id</w:t>
-            </w:r>
-            <w:proofErr w:type="spellEnd"/>
-            <w:r>
-              <w:rPr>
-                <w:rFonts w:ascii="Arial" w:hAnsi="Arial" w:cs="Arial"/>
-                <w:sz w:val="12"/>
-                <w:szCs w:val="12"/>
-                <w:lang w:val="en-US"/>
-              </w:rPr>
-              <w:t>}</w:t>
+              <w:t>${document_id}</w:t>
             </w:r>
           </w:p>
         </w:tc>
@@ -10634,7 +10094,6 @@
                 <w:lang w:val="de-DE"/>
               </w:rPr>
             </w:pPr>
-            <w:proofErr w:type="spellStart"/>
             <w:r>
               <w:rPr>
                 <w:rFonts w:ascii="Arial" w:hAnsi="Arial" w:cs="Arial"/>
@@ -10644,7 +10103,6 @@
               </w:rPr>
               <w:t>Uhr</w:t>
             </w:r>
-            <w:proofErr w:type="spellEnd"/>
           </w:p>
         </w:tc>
         <w:tc>
@@ -10770,7 +10228,6 @@
                 <w:lang w:val="en-US"/>
               </w:rPr>
             </w:pPr>
-            <w:proofErr w:type="spellStart"/>
             <w:r>
               <w:rPr>
                 <w:rFonts w:ascii="Arial" w:hAnsi="Arial" w:cs="Arial"/>
@@ -10780,7 +10237,6 @@
               </w:rPr>
               <w:t>Abfahrt</w:t>
             </w:r>
-            <w:proofErr w:type="spellEnd"/>
           </w:p>
         </w:tc>
         <w:tc>
@@ -10847,7 +10303,6 @@
                 <w:szCs w:val="10"/>
               </w:rPr>
             </w:pPr>
-            <w:proofErr w:type="spellStart"/>
             <w:r>
               <w:rPr>
                 <w:rFonts w:ascii="Arial" w:hAnsi="Arial" w:cs="Arial"/>
@@ -10857,7 +10312,6 @@
               </w:rPr>
               <w:t>Uhr</w:t>
             </w:r>
-            <w:proofErr w:type="spellEnd"/>
           </w:p>
         </w:tc>
         <w:tc>
@@ -11267,31 +10721,7 @@
                 <w:szCs w:val="14"/>
                 <w:lang w:val="en-US"/>
               </w:rPr>
-              <w:t>${</w:t>
-            </w:r>
-            <w:proofErr w:type="spellStart"/>
-            <w:r>
-              <w:rPr>
-                <w:rFonts w:ascii="Arial" w:hAnsi="Arial" w:cs="Arial"/>
-                <w:b/>
-                <w:color w:val="595959"/>
-                <w:sz w:val="14"/>
-                <w:szCs w:val="14"/>
-                <w:lang w:val="en-US"/>
-              </w:rPr>
-              <w:t>second_driver</w:t>
-            </w:r>
-            <w:proofErr w:type="spellEnd"/>
-            <w:r>
-              <w:rPr>
-                <w:rFonts w:ascii="Arial" w:hAnsi="Arial" w:cs="Arial"/>
-                <w:b/>
-                <w:color w:val="595959"/>
-                <w:sz w:val="14"/>
-                <w:szCs w:val="14"/>
-                <w:lang w:val="en-US"/>
-              </w:rPr>
-              <w:t>}</w:t>
+              <w:t>${second_driver}</w:t>
             </w:r>
           </w:p>
         </w:tc>
@@ -11796,25 +11226,14 @@
                 <w:szCs w:val="10"/>
               </w:rPr>
             </w:pPr>
-            <w:proofErr w:type="spellStart"/>
-            <w:r>
-              <w:rPr>
-                <w:rFonts w:ascii="Arial" w:hAnsi="Arial" w:cs="Arial"/>
-                <w:sz w:val="10"/>
-                <w:szCs w:val="10"/>
-              </w:rPr>
-              <w:t>Регистрац</w:t>
-            </w:r>
-            <w:proofErr w:type="spellEnd"/>
-            <w:r>
-              <w:rPr>
-                <w:rFonts w:ascii="Arial" w:hAnsi="Arial" w:cs="Arial"/>
-                <w:sz w:val="10"/>
-                <w:szCs w:val="10"/>
-              </w:rPr>
-              <w:t>. номер/</w:t>
-            </w:r>
-            <w:proofErr w:type="spellStart"/>
+            <w:r>
+              <w:rPr>
+                <w:rFonts w:ascii="Arial" w:hAnsi="Arial" w:cs="Arial"/>
+                <w:sz w:val="10"/>
+                <w:szCs w:val="10"/>
+              </w:rPr>
+              <w:t>Регистрац. номер/</w:t>
+            </w:r>
             <w:r>
               <w:rPr>
                 <w:rFonts w:ascii="Arial" w:hAnsi="Arial" w:cs="Arial"/>
@@ -11824,7 +11243,6 @@
               </w:rPr>
               <w:t>Amtl</w:t>
             </w:r>
-            <w:proofErr w:type="spellEnd"/>
             <w:r>
               <w:rPr>
                 <w:rFonts w:ascii="Arial" w:hAnsi="Arial" w:cs="Arial"/>
@@ -11833,7 +11251,6 @@
               </w:rPr>
               <w:t xml:space="preserve">. </w:t>
             </w:r>
-            <w:proofErr w:type="spellStart"/>
             <w:r>
               <w:rPr>
                 <w:rFonts w:ascii="Arial" w:hAnsi="Arial" w:cs="Arial"/>
@@ -11843,7 +11260,6 @@
               </w:rPr>
               <w:t>Kennzeichen</w:t>
             </w:r>
-            <w:proofErr w:type="spellEnd"/>
           </w:p>
           <w:p>
             <w:pPr>
@@ -11865,7 +11281,6 @@
               </w:rPr>
               <w:t>Тягач/</w:t>
             </w:r>
-            <w:proofErr w:type="spellStart"/>
             <w:r>
               <w:rPr>
                 <w:rFonts w:ascii="Arial" w:hAnsi="Arial" w:cs="Arial"/>
@@ -11875,7 +11290,6 @@
               </w:rPr>
               <w:t>Kfz</w:t>
             </w:r>
-            <w:proofErr w:type="spellEnd"/>
             <w:r>
               <w:rPr>
                 <w:rFonts w:ascii="Arial" w:hAnsi="Arial" w:cs="Arial"/>
@@ -11902,7 +11316,6 @@
               </w:rPr>
               <w:t>ä</w:t>
             </w:r>
-            <w:proofErr w:type="spellStart"/>
             <w:r>
               <w:rPr>
                 <w:rFonts w:ascii="Arial" w:hAnsi="Arial" w:cs="Arial"/>
@@ -11912,7 +11325,6 @@
               </w:rPr>
               <w:t>nger</w:t>
             </w:r>
-            <w:proofErr w:type="spellEnd"/>
           </w:p>
         </w:tc>
         <w:tc>
@@ -11984,7 +11396,6 @@
               <w:tab/>
               <w:t>Марка/</w:t>
             </w:r>
-            <w:proofErr w:type="spellStart"/>
             <w:r>
               <w:rPr>
                 <w:rFonts w:ascii="Arial" w:hAnsi="Arial" w:cs="Arial"/>
@@ -11994,7 +11405,6 @@
               </w:rPr>
               <w:t>Typ</w:t>
             </w:r>
-            <w:proofErr w:type="spellEnd"/>
           </w:p>
           <w:p>
             <w:pPr>
@@ -12016,7 +11426,6 @@
               </w:rPr>
               <w:t>Тягач/</w:t>
             </w:r>
-            <w:proofErr w:type="spellStart"/>
             <w:r>
               <w:rPr>
                 <w:rFonts w:ascii="Arial" w:hAnsi="Arial" w:cs="Arial"/>
@@ -12026,7 +11435,6 @@
               </w:rPr>
               <w:t>Kfz</w:t>
             </w:r>
-            <w:proofErr w:type="spellEnd"/>
             <w:r>
               <w:rPr>
                 <w:rFonts w:ascii="Arial" w:hAnsi="Arial" w:cs="Arial"/>
@@ -12053,7 +11461,6 @@
               </w:rPr>
               <w:t>ä</w:t>
             </w:r>
-            <w:proofErr w:type="spellStart"/>
             <w:r>
               <w:rPr>
                 <w:rFonts w:ascii="Arial" w:hAnsi="Arial" w:cs="Arial"/>
@@ -12063,7 +11470,6 @@
               </w:rPr>
               <w:t>nger</w:t>
             </w:r>
-            <w:proofErr w:type="spellEnd"/>
           </w:p>
         </w:tc>
         <w:tc>
@@ -12241,25 +11647,7 @@
                 <w:sz w:val="10"/>
                 <w:szCs w:val="10"/>
               </w:rPr>
-              <w:t xml:space="preserve">% за </w:t>
-            </w:r>
-            <w:proofErr w:type="spellStart"/>
-            <w:r>
-              <w:rPr>
-                <w:rFonts w:ascii="Arial" w:hAnsi="Arial" w:cs="Arial"/>
-                <w:sz w:val="10"/>
-                <w:szCs w:val="10"/>
-              </w:rPr>
-              <w:t>испол</w:t>
-            </w:r>
-            <w:proofErr w:type="spellEnd"/>
-            <w:r>
-              <w:rPr>
-                <w:rFonts w:ascii="Arial" w:hAnsi="Arial" w:cs="Arial"/>
-                <w:sz w:val="10"/>
-                <w:szCs w:val="10"/>
-              </w:rPr>
-              <w:t>.</w:t>
+              <w:t>% за испол.</w:t>
             </w:r>
           </w:p>
           <w:p>
@@ -12323,23 +11711,13 @@
                 <w:szCs w:val="10"/>
               </w:rPr>
             </w:pPr>
-            <w:proofErr w:type="spellStart"/>
-            <w:r>
-              <w:rPr>
-                <w:rFonts w:ascii="Arial" w:hAnsi="Arial" w:cs="Arial"/>
-                <w:sz w:val="10"/>
-                <w:szCs w:val="10"/>
-              </w:rPr>
-              <w:t>коэфф</w:t>
-            </w:r>
-            <w:proofErr w:type="spellEnd"/>
-            <w:r>
-              <w:rPr>
-                <w:rFonts w:ascii="Arial" w:hAnsi="Arial" w:cs="Arial"/>
-                <w:sz w:val="10"/>
-                <w:szCs w:val="10"/>
-              </w:rPr>
-              <w:t>.</w:t>
+            <w:r>
+              <w:rPr>
+                <w:rFonts w:ascii="Arial" w:hAnsi="Arial" w:cs="Arial"/>
+                <w:sz w:val="10"/>
+                <w:szCs w:val="10"/>
+              </w:rPr>
+              <w:t>коэфф.</w:t>
             </w:r>
           </w:p>
         </w:tc>
@@ -12464,55 +11842,7 @@
                 <w:szCs w:val="16"/>
                 <w:lang w:val="en-US"/>
               </w:rPr>
-              <w:t xml:space="preserve">  ${</w:t>
-            </w:r>
-            <w:proofErr w:type="spellStart"/>
-            <w:r>
-              <w:rPr>
-                <w:rFonts w:ascii="Arial" w:hAnsi="Arial" w:cs="Arial"/>
-                <w:b/>
-                <w:color w:val="595959"/>
-                <w:sz w:val="16"/>
-                <w:szCs w:val="16"/>
-                <w:lang w:val="en-US"/>
-              </w:rPr>
-              <w:t>car_number</w:t>
-            </w:r>
-            <w:proofErr w:type="spellEnd"/>
-            <w:r>
-              <w:rPr>
-                <w:rFonts w:ascii="Arial" w:hAnsi="Arial" w:cs="Arial"/>
-                <w:b/>
-                <w:color w:val="595959"/>
-                <w:sz w:val="16"/>
-                <w:szCs w:val="16"/>
-                <w:lang w:val="en-US"/>
-              </w:rPr>
-              <w:t>} ${</w:t>
-            </w:r>
-            <w:proofErr w:type="spellStart"/>
-            <w:r>
-              <w:rPr>
-                <w:rFonts w:ascii="Arial" w:hAnsi="Arial" w:cs="Arial"/>
-                <w:b/>
-                <w:color w:val="595959"/>
-                <w:sz w:val="16"/>
-                <w:szCs w:val="16"/>
-                <w:lang w:val="en-US"/>
-              </w:rPr>
-              <w:t>second_car_number</w:t>
-            </w:r>
-            <w:proofErr w:type="spellEnd"/>
-            <w:r>
-              <w:rPr>
-                <w:rFonts w:ascii="Arial" w:hAnsi="Arial" w:cs="Arial"/>
-                <w:b/>
-                <w:color w:val="595959"/>
-                <w:sz w:val="16"/>
-                <w:szCs w:val="16"/>
-                <w:lang w:val="en-US"/>
-              </w:rPr>
-              <w:t>}</w:t>
+              <w:t xml:space="preserve">  ${car_number} ${second_car_number}</w:t>
             </w:r>
           </w:p>
         </w:tc>
@@ -12560,79 +11890,7 @@
                 <w:szCs w:val="16"/>
                 <w:lang w:val="en-US"/>
               </w:rPr>
-              <w:t>{</w:t>
-            </w:r>
-            <w:proofErr w:type="spellStart"/>
-            <w:r>
-              <w:rPr>
-                <w:rFonts w:ascii="Arial" w:hAnsi="Arial" w:cs="Arial"/>
-                <w:b/>
-                <w:color w:val="595959"/>
-                <w:sz w:val="16"/>
-                <w:szCs w:val="16"/>
-                <w:lang w:val="en-US"/>
-              </w:rPr>
-              <w:t>car_</w:t>
-            </w:r>
-            <w:proofErr w:type="gramStart"/>
-            <w:r>
-              <w:rPr>
-                <w:rFonts w:ascii="Arial" w:hAnsi="Arial" w:cs="Arial"/>
-                <w:b/>
-                <w:color w:val="595959"/>
-                <w:sz w:val="16"/>
-                <w:szCs w:val="16"/>
-                <w:lang w:val="en-US"/>
-              </w:rPr>
-              <w:t>brand</w:t>
-            </w:r>
-            <w:proofErr w:type="spellEnd"/>
-            <w:r>
-              <w:rPr>
-                <w:rFonts w:ascii="Arial" w:hAnsi="Arial" w:cs="Arial"/>
-                <w:b/>
-                <w:color w:val="595959"/>
-                <w:sz w:val="16"/>
-                <w:szCs w:val="16"/>
-                <w:lang w:val="en-US"/>
-              </w:rPr>
-              <w:t xml:space="preserve">}   </w:t>
-            </w:r>
-            <w:proofErr w:type="gramEnd"/>
-            <w:r>
-              <w:rPr>
-                <w:rFonts w:ascii="Arial" w:hAnsi="Arial" w:cs="Arial"/>
-                <w:b/>
-                <w:color w:val="595959"/>
-                <w:sz w:val="16"/>
-                <w:szCs w:val="16"/>
-                <w:lang w:val="en-US"/>
-              </w:rPr>
-              <w:t xml:space="preserve">  /           ${</w:t>
-            </w:r>
-            <w:proofErr w:type="spellStart"/>
-            <w:r>
-              <w:rPr>
-                <w:rFonts w:ascii="Arial" w:hAnsi="Arial" w:cs="Arial"/>
-                <w:b/>
-                <w:color w:val="595959"/>
-                <w:sz w:val="16"/>
-                <w:szCs w:val="16"/>
-                <w:lang w:val="en-US"/>
-              </w:rPr>
-              <w:t>second_car_brand</w:t>
-            </w:r>
-            <w:proofErr w:type="spellEnd"/>
-            <w:r>
-              <w:rPr>
-                <w:rFonts w:ascii="Arial" w:hAnsi="Arial" w:cs="Arial"/>
-                <w:b/>
-                <w:color w:val="595959"/>
-                <w:sz w:val="16"/>
-                <w:szCs w:val="16"/>
-                <w:lang w:val="en-US"/>
-              </w:rPr>
-              <w:t>}</w:t>
+              <w:t>{car_brand}     /           ${second_car_brand}</w:t>
             </w:r>
           </w:p>
         </w:tc>

</xml_diff>

<commit_message>
Documents company name changed;
</commit_message>
<xml_diff>
--- a/storage/templates/cmr.docx
+++ b/storage/templates/cmr.docx
@@ -181,6 +181,7 @@
                 <w:szCs w:val="10"/>
               </w:rPr>
             </w:pPr>
+            <w:proofErr w:type="spellStart"/>
             <w:r>
               <w:rPr>
                 <w:rFonts w:ascii="Arial" w:hAnsi="Arial" w:cs="Arial"/>
@@ -191,6 +192,7 @@
               </w:rPr>
               <w:t>Absender</w:t>
             </w:r>
+            <w:proofErr w:type="spellEnd"/>
             <w:r>
               <w:rPr>
                 <w:rFonts w:ascii="Arial" w:hAnsi="Arial" w:cs="Arial"/>
@@ -219,6 +221,7 @@
               </w:rPr>
               <w:t xml:space="preserve">, </w:t>
             </w:r>
+            <w:proofErr w:type="spellStart"/>
             <w:r>
               <w:rPr>
                 <w:rFonts w:ascii="Arial" w:hAnsi="Arial" w:cs="Arial"/>
@@ -229,6 +232,7 @@
               </w:rPr>
               <w:t>Anschrift</w:t>
             </w:r>
+            <w:proofErr w:type="spellEnd"/>
             <w:r>
               <w:rPr>
                 <w:rFonts w:ascii="Arial" w:hAnsi="Arial" w:cs="Arial"/>
@@ -360,6 +364,7 @@
                 <w:szCs w:val="11"/>
               </w:rPr>
             </w:pPr>
+            <w:proofErr w:type="spellStart"/>
             <w:r>
               <w:rPr>
                 <w:rFonts w:ascii="Arial" w:hAnsi="Arial" w:cs="Arial"/>
@@ -372,6 +377,7 @@
               </w:rPr>
               <w:t>Internationaler</w:t>
             </w:r>
+            <w:proofErr w:type="spellEnd"/>
           </w:p>
           <w:p>
             <w:pPr>
@@ -383,6 +389,7 @@
                 <w:szCs w:val="12"/>
               </w:rPr>
             </w:pPr>
+            <w:proofErr w:type="spellStart"/>
             <w:r>
               <w:rPr>
                 <w:rFonts w:ascii="Arial" w:hAnsi="Arial" w:cs="Arial"/>
@@ -395,6 +402,7 @@
               </w:rPr>
               <w:t>Frachtbrief</w:t>
             </w:r>
+            <w:proofErr w:type="spellEnd"/>
           </w:p>
         </w:tc>
         <w:tc>
@@ -444,18 +452,62 @@
               <w:rPr>
                 <w:sz w:val="24"/>
                 <w:szCs w:val="28"/>
+                <w:lang w:val="en-US"/>
+              </w:rPr>
+            </w:pPr>
+            <w:r>
+              <w:rPr>
+                <w:rFonts w:ascii="Arial" w:hAnsi="Arial" w:cs="Arial"/>
+                <w:b/>
+                <w:color w:val="595959"/>
+                <w:sz w:val="16"/>
+                <w:szCs w:val="16"/>
+              </w:rPr>
+              <w:t>ТОО</w:t>
+            </w:r>
+            <w:r>
+              <w:rPr>
+                <w:rFonts w:ascii="Arial" w:hAnsi="Arial" w:cs="Arial"/>
+                <w:b/>
+                <w:color w:val="595959"/>
+                <w:sz w:val="16"/>
+                <w:szCs w:val="16"/>
                 <w:lang w:val="kk-KZ"/>
               </w:rPr>
-            </w:pPr>
-            <w:r>
-              <w:rPr>
-                <w:rFonts w:ascii="Arial" w:hAnsi="Arial" w:cs="Arial"/>
-                <w:b/>
-                <w:color w:val="595959"/>
-                <w:sz w:val="16"/>
-                <w:szCs w:val="16"/>
-              </w:rPr>
-              <w:t>ТОО</w:t>
+              <w:t xml:space="preserve"> «</w:t>
+            </w:r>
+            <w:r>
+              <w:rPr>
+                <w:rFonts w:ascii="Arial" w:hAnsi="Arial" w:cs="Arial"/>
+                <w:b/>
+                <w:color w:val="595959"/>
+                <w:sz w:val="16"/>
+                <w:szCs w:val="16"/>
+                <w:lang w:val="en-US"/>
+              </w:rPr>
+              <w:t>KULAGER SERVICE</w:t>
+            </w:r>
+            <w:r>
+              <w:rPr>
+                <w:rFonts w:ascii="Arial" w:hAnsi="Arial" w:cs="Arial"/>
+                <w:b/>
+                <w:color w:val="595959"/>
+                <w:sz w:val="16"/>
+                <w:szCs w:val="16"/>
+                <w:lang w:val="en-US"/>
+              </w:rPr>
+              <w:t xml:space="preserve"> </w:t>
+            </w:r>
+            <w:r>
+              <w:rPr>
+                <w:rFonts w:ascii="Arial" w:hAnsi="Arial" w:cs="Arial"/>
+                <w:b/>
+                <w:color w:val="595959"/>
+                <w:sz w:val="16"/>
+                <w:szCs w:val="16"/>
+                <w:lang w:val="en-US"/>
+              </w:rPr>
+              <w:t>LTD</w:t>
             </w:r>
             <w:r>
               <w:rPr>
@@ -466,18 +518,7 @@
                 <w:szCs w:val="16"/>
                 <w:lang w:val="kk-KZ"/>
               </w:rPr>
-              <w:t xml:space="preserve"> «</w:t>
-            </w:r>
-            <w:r>
-              <w:rPr>
-                <w:rFonts w:ascii="Arial" w:hAnsi="Arial" w:cs="Arial"/>
-                <w:b/>
-                <w:color w:val="595959"/>
-                <w:sz w:val="16"/>
-                <w:szCs w:val="16"/>
-                <w:lang w:val="en-US"/>
-              </w:rPr>
-              <w:t>KULAGER SERVICE</w:t>
+              <w:t>»</w:t>
             </w:r>
             <w:r>
               <w:rPr>
@@ -488,7 +529,7 @@
                 <w:szCs w:val="16"/>
                 <w:lang w:val="kk-KZ"/>
               </w:rPr>
-              <w:t>»</w:t>
+              <w:t xml:space="preserve">, </w:t>
             </w:r>
             <w:r>
               <w:rPr>
@@ -499,18 +540,18 @@
                 <w:szCs w:val="16"/>
                 <w:lang w:val="kk-KZ"/>
               </w:rPr>
-              <w:t xml:space="preserve">, </w:t>
-            </w:r>
-            <w:r>
-              <w:rPr>
-                <w:rFonts w:ascii="Arial" w:hAnsi="Arial" w:cs="Arial"/>
-                <w:b/>
-                <w:color w:val="595959"/>
-                <w:sz w:val="16"/>
-                <w:szCs w:val="16"/>
-                <w:lang w:val="kk-KZ"/>
-              </w:rPr>
-              <w:t>БИН 200840000773</w:t>
+              <w:t xml:space="preserve">БИН </w:t>
+            </w:r>
+            <w:r>
+              <w:rPr>
+                <w:rFonts w:ascii="Arial" w:hAnsi="Arial" w:cs="Arial"/>
+                <w:b/>
+                <w:color w:val="595959"/>
+                <w:sz w:val="16"/>
+                <w:szCs w:val="16"/>
+                <w:lang w:val="en-US"/>
+              </w:rPr>
+              <w:t>210240033998</w:t>
             </w:r>
           </w:p>
           <w:p>
@@ -573,6 +614,7 @@
                 <w:bCs/>
               </w:rPr>
             </w:pPr>
+            <w:proofErr w:type="gramStart"/>
             <w:r>
               <w:rPr>
                 <w:rFonts w:ascii="Arial" w:hAnsi="Arial" w:cs="Arial"/>
@@ -597,7 +639,37 @@
                 <w:bCs/>
                 <w:lang w:val="en-US"/>
               </w:rPr>
-              <w:t>${document_id}</w:t>
+              <w:t>$</w:t>
+            </w:r>
+            <w:proofErr w:type="gramEnd"/>
+            <w:r>
+              <w:rPr>
+                <w:rFonts w:ascii="Arial" w:hAnsi="Arial" w:cs="Arial"/>
+                <w:b/>
+                <w:bCs/>
+                <w:lang w:val="en-US"/>
+              </w:rPr>
+              <w:t>{</w:t>
+            </w:r>
+            <w:proofErr w:type="spellStart"/>
+            <w:r>
+              <w:rPr>
+                <w:rFonts w:ascii="Arial" w:hAnsi="Arial" w:cs="Arial"/>
+                <w:b/>
+                <w:bCs/>
+                <w:lang w:val="en-US"/>
+              </w:rPr>
+              <w:t>document_id</w:t>
+            </w:r>
+            <w:proofErr w:type="spellEnd"/>
+            <w:r>
+              <w:rPr>
+                <w:rFonts w:ascii="Arial" w:hAnsi="Arial" w:cs="Arial"/>
+                <w:b/>
+                <w:bCs/>
+                <w:lang w:val="en-US"/>
+              </w:rPr>
+              <w:t>}</w:t>
             </w:r>
           </w:p>
         </w:tc>
@@ -631,6 +703,7 @@
                 <w:lang w:val="kk-KZ"/>
               </w:rPr>
             </w:pPr>
+            <w:proofErr w:type="spellStart"/>
             <w:r>
               <w:rPr>
                 <w:rFonts w:ascii="Arial" w:hAnsi="Arial" w:cs="Arial"/>
@@ -651,8 +724,9 @@
                 <w:szCs w:val="16"/>
                 <w:lang w:val="kk-KZ"/>
               </w:rPr>
-              <w:t xml:space="preserve">.Шымкент, </w:t>
-            </w:r>
+              <w:t>.Шымкент</w:t>
+            </w:r>
+            <w:proofErr w:type="spellEnd"/>
             <w:r>
               <w:rPr>
                 <w:rFonts w:ascii="Arial" w:hAnsi="Arial" w:cs="Arial"/>
@@ -662,8 +736,9 @@
                 <w:szCs w:val="16"/>
                 <w:lang w:val="kk-KZ"/>
               </w:rPr>
-              <w:t xml:space="preserve">Абайский </w:t>
-            </w:r>
+              <w:t xml:space="preserve">, </w:t>
+            </w:r>
+            <w:proofErr w:type="spellStart"/>
             <w:r>
               <w:rPr>
                 <w:rFonts w:ascii="Arial" w:hAnsi="Arial" w:cs="Arial"/>
@@ -673,8 +748,33 @@
                 <w:szCs w:val="16"/>
                 <w:lang w:val="kk-KZ"/>
               </w:rPr>
+              <w:t>Абайский</w:t>
+            </w:r>
+            <w:proofErr w:type="spellEnd"/>
+            <w:r>
+              <w:rPr>
+                <w:rFonts w:ascii="Arial" w:hAnsi="Arial" w:cs="Arial"/>
+                <w:b/>
+                <w:color w:val="595959"/>
+                <w:sz w:val="16"/>
+                <w:szCs w:val="16"/>
+                <w:lang w:val="kk-KZ"/>
+              </w:rPr>
+              <w:t xml:space="preserve"> </w:t>
+            </w:r>
+            <w:proofErr w:type="spellStart"/>
+            <w:r>
+              <w:rPr>
+                <w:rFonts w:ascii="Arial" w:hAnsi="Arial" w:cs="Arial"/>
+                <w:b/>
+                <w:color w:val="595959"/>
+                <w:sz w:val="16"/>
+                <w:szCs w:val="16"/>
+                <w:lang w:val="kk-KZ"/>
+              </w:rPr>
               <w:t>район</w:t>
             </w:r>
+            <w:proofErr w:type="spellEnd"/>
           </w:p>
         </w:tc>
         <w:tc>
@@ -751,7 +851,25 @@
                             <w:sz w:val="10"/>
                             <w:szCs w:val="10"/>
                           </w:rPr>
-                          <w:t>При перевозке опасного груза указывать кроме возможного разрешения класс, цифру а также, в случае необходимости, букву опасного груза.</w:t>
+                          <w:t xml:space="preserve">При перевозке опасного груза указывать кроме возможного разрешения класс, </w:t>
+                        </w:r>
+                        <w:proofErr w:type="gramStart"/>
+                        <w:r>
+                          <w:rPr>
+                            <w:rFonts w:ascii="Arial" w:hAnsi="Arial" w:cs="Arial"/>
+                            <w:sz w:val="10"/>
+                            <w:szCs w:val="10"/>
+                          </w:rPr>
+                          <w:t>цифру</w:t>
+                        </w:r>
+                        <w:proofErr w:type="gramEnd"/>
+                        <w:r>
+                          <w:rPr>
+                            <w:rFonts w:ascii="Arial" w:hAnsi="Arial" w:cs="Arial"/>
+                            <w:sz w:val="10"/>
+                            <w:szCs w:val="10"/>
+                          </w:rPr>
+                          <w:t xml:space="preserve"> а также, в случае необходимости, букву опасного груза.</w:t>
                         </w:r>
                       </w:p>
                       <w:p>
@@ -771,7 +889,27 @@
                             <w:szCs w:val="10"/>
                             <w:lang w:val="de-DE"/>
                           </w:rPr>
-                          <w:t>Bei gefährlichen Gütern ist, außer der eventuellen Bescheiniging auf der letzten Linie der Rubrik anzugeben: die Klasse, die Ziffer sowie gegebenenfalls der Buchstabe.</w:t>
+                          <w:t xml:space="preserve">Bei gefährlichen Gütern ist, außer der eventuellen </w:t>
+                        </w:r>
+                        <w:proofErr w:type="spellStart"/>
+                        <w:r>
+                          <w:rPr>
+                            <w:rFonts w:ascii="Arial" w:hAnsi="Arial" w:cs="Arial"/>
+                            <w:sz w:val="10"/>
+                            <w:szCs w:val="10"/>
+                            <w:lang w:val="de-DE"/>
+                          </w:rPr>
+                          <w:t>Bescheiniging</w:t>
+                        </w:r>
+                        <w:proofErr w:type="spellEnd"/>
+                        <w:r>
+                          <w:rPr>
+                            <w:rFonts w:ascii="Arial" w:hAnsi="Arial" w:cs="Arial"/>
+                            <w:sz w:val="10"/>
+                            <w:szCs w:val="10"/>
+                            <w:lang w:val="de-DE"/>
+                          </w:rPr>
+                          <w:t xml:space="preserve"> auf der letzten Linie der Rubrik anzugeben: die Klasse, die Ziffer sowie gegebenenfalls der Buchstabe.</w:t>
                         </w:r>
                       </w:p>
                     </w:txbxContent>
@@ -820,8 +958,9 @@
                 <w:szCs w:val="16"/>
                 <w:lang w:val="kk-KZ"/>
               </w:rPr>
-              <w:t>Трасса Те</w:t>
-            </w:r>
+              <w:t xml:space="preserve">Трасса </w:t>
+            </w:r>
+            <w:proofErr w:type="spellStart"/>
             <w:r>
               <w:rPr>
                 <w:rFonts w:ascii="Arial" w:hAnsi="Arial" w:cs="Arial"/>
@@ -831,7 +970,30 @@
                 <w:szCs w:val="16"/>
                 <w:lang w:val="kk-KZ"/>
               </w:rPr>
-              <w:t xml:space="preserve">мирлан, </w:t>
+              <w:t>Те</w:t>
+            </w:r>
+            <w:r>
+              <w:rPr>
+                <w:rFonts w:ascii="Arial" w:hAnsi="Arial" w:cs="Arial"/>
+                <w:b/>
+                <w:color w:val="595959"/>
+                <w:sz w:val="16"/>
+                <w:szCs w:val="16"/>
+                <w:lang w:val="kk-KZ"/>
+              </w:rPr>
+              <w:t>мирлан</w:t>
+            </w:r>
+            <w:proofErr w:type="spellEnd"/>
+            <w:r>
+              <w:rPr>
+                <w:rFonts w:ascii="Arial" w:hAnsi="Arial" w:cs="Arial"/>
+                <w:b/>
+                <w:color w:val="595959"/>
+                <w:sz w:val="16"/>
+                <w:szCs w:val="16"/>
+                <w:lang w:val="kk-KZ"/>
+              </w:rPr>
+              <w:t xml:space="preserve">, </w:t>
             </w:r>
             <w:r>
               <w:rPr>
@@ -1088,6 +1250,7 @@
                 <w:lang w:val="de-DE"/>
               </w:rPr>
             </w:pPr>
+            <w:proofErr w:type="gramStart"/>
             <w:r>
               <w:rPr>
                 <w:rFonts w:ascii="Arial" w:hAnsi="Arial" w:cs="Arial"/>
@@ -1097,6 +1260,7 @@
               </w:rPr>
               <w:t>Beatimmungen des Übereinkommens</w:t>
             </w:r>
+            <w:proofErr w:type="gramEnd"/>
           </w:p>
           <w:p>
             <w:pPr>
@@ -1128,14 +1292,45 @@
                 <w:lang w:val="en-US"/>
               </w:rPr>
             </w:pPr>
-            <w:r>
-              <w:rPr>
-                <w:rFonts w:ascii="Arial" w:hAnsi="Arial" w:cs="Arial"/>
-                <w:sz w:val="10"/>
-                <w:szCs w:val="10"/>
-                <w:lang w:val="en-US"/>
-              </w:rPr>
-              <w:t>internat. Straßengüterverkehr (CMR)</w:t>
+            <w:proofErr w:type="spellStart"/>
+            <w:r>
+              <w:rPr>
+                <w:rFonts w:ascii="Arial" w:hAnsi="Arial" w:cs="Arial"/>
+                <w:sz w:val="10"/>
+                <w:szCs w:val="10"/>
+                <w:lang w:val="en-US"/>
+              </w:rPr>
+              <w:t>internat.</w:t>
+            </w:r>
+            <w:proofErr w:type="spellEnd"/>
+            <w:r>
+              <w:rPr>
+                <w:rFonts w:ascii="Arial" w:hAnsi="Arial" w:cs="Arial"/>
+                <w:sz w:val="10"/>
+                <w:szCs w:val="10"/>
+                <w:lang w:val="en-US"/>
+              </w:rPr>
+              <w:t xml:space="preserve"> </w:t>
+            </w:r>
+            <w:proofErr w:type="spellStart"/>
+            <w:r>
+              <w:rPr>
+                <w:rFonts w:ascii="Arial" w:hAnsi="Arial" w:cs="Arial"/>
+                <w:sz w:val="10"/>
+                <w:szCs w:val="10"/>
+                <w:lang w:val="en-US"/>
+              </w:rPr>
+              <w:t>Straßengüterverkehr</w:t>
+            </w:r>
+            <w:proofErr w:type="spellEnd"/>
+            <w:r>
+              <w:rPr>
+                <w:rFonts w:ascii="Arial" w:hAnsi="Arial" w:cs="Arial"/>
+                <w:sz w:val="10"/>
+                <w:szCs w:val="10"/>
+                <w:lang w:val="en-US"/>
+              </w:rPr>
+              <w:t xml:space="preserve"> (CMR)</w:t>
             </w:r>
           </w:p>
         </w:tc>
@@ -1176,8 +1371,20 @@
                 <w:szCs w:val="16"/>
                 <w:lang w:val="kk-KZ"/>
               </w:rPr>
-              <w:t>Республика Казахстан</w:t>
-            </w:r>
+              <w:t xml:space="preserve">Республика </w:t>
+            </w:r>
+            <w:proofErr w:type="spellStart"/>
+            <w:r>
+              <w:rPr>
+                <w:rFonts w:ascii="Arial" w:hAnsi="Arial" w:cs="Arial"/>
+                <w:b/>
+                <w:sz w:val="16"/>
+                <w:szCs w:val="16"/>
+                <w:lang w:val="kk-KZ"/>
+              </w:rPr>
+              <w:t>Казахстан</w:t>
+            </w:r>
+            <w:proofErr w:type="spellEnd"/>
           </w:p>
         </w:tc>
         <w:tc>
@@ -1385,6 +1592,7 @@
                 <w:szCs w:val="9"/>
               </w:rPr>
             </w:pPr>
+            <w:proofErr w:type="spellStart"/>
             <w:r>
               <w:rPr>
                 <w:rFonts w:ascii="Arial" w:hAnsi="Arial" w:cs="Arial"/>
@@ -1395,6 +1603,7 @@
               </w:rPr>
               <w:t>Empf</w:t>
             </w:r>
+            <w:proofErr w:type="spellEnd"/>
             <w:r>
               <w:rPr>
                 <w:rFonts w:ascii="Arial" w:hAnsi="Arial" w:cs="Arial"/>
@@ -1404,6 +1613,7 @@
               </w:rPr>
               <w:t>ä</w:t>
             </w:r>
+            <w:proofErr w:type="spellStart"/>
             <w:r>
               <w:rPr>
                 <w:rFonts w:ascii="Arial" w:hAnsi="Arial" w:cs="Arial"/>
@@ -1414,6 +1624,7 @@
               </w:rPr>
               <w:t>nger</w:t>
             </w:r>
+            <w:proofErr w:type="spellEnd"/>
             <w:r>
               <w:rPr>
                 <w:rFonts w:ascii="Arial" w:hAnsi="Arial" w:cs="Arial"/>
@@ -1442,6 +1653,7 @@
               </w:rPr>
               <w:t xml:space="preserve">, </w:t>
             </w:r>
+            <w:proofErr w:type="spellStart"/>
             <w:r>
               <w:rPr>
                 <w:rFonts w:ascii="Arial" w:hAnsi="Arial" w:cs="Arial"/>
@@ -1452,6 +1664,7 @@
               </w:rPr>
               <w:t>Anschrift</w:t>
             </w:r>
+            <w:proofErr w:type="spellEnd"/>
             <w:r>
               <w:rPr>
                 <w:rFonts w:ascii="Arial" w:hAnsi="Arial" w:cs="Arial"/>
@@ -1621,14 +1834,45 @@
                 <w:lang w:val="en-US"/>
               </w:rPr>
             </w:pPr>
-            <w:r>
-              <w:rPr>
-                <w:rFonts w:ascii="Arial" w:hAnsi="Arial" w:cs="Arial"/>
-                <w:sz w:val="10"/>
-                <w:szCs w:val="10"/>
-                <w:lang w:val="en-US"/>
-              </w:rPr>
-              <w:t>Frachtführer (Name, Anschrift, Land)</w:t>
+            <w:proofErr w:type="spellStart"/>
+            <w:r>
+              <w:rPr>
+                <w:rFonts w:ascii="Arial" w:hAnsi="Arial" w:cs="Arial"/>
+                <w:sz w:val="10"/>
+                <w:szCs w:val="10"/>
+                <w:lang w:val="en-US"/>
+              </w:rPr>
+              <w:t>Frachtführer</w:t>
+            </w:r>
+            <w:proofErr w:type="spellEnd"/>
+            <w:r>
+              <w:rPr>
+                <w:rFonts w:ascii="Arial" w:hAnsi="Arial" w:cs="Arial"/>
+                <w:sz w:val="10"/>
+                <w:szCs w:val="10"/>
+                <w:lang w:val="en-US"/>
+              </w:rPr>
+              <w:t xml:space="preserve"> (Name, </w:t>
+            </w:r>
+            <w:proofErr w:type="spellStart"/>
+            <w:r>
+              <w:rPr>
+                <w:rFonts w:ascii="Arial" w:hAnsi="Arial" w:cs="Arial"/>
+                <w:sz w:val="10"/>
+                <w:szCs w:val="10"/>
+                <w:lang w:val="en-US"/>
+              </w:rPr>
+              <w:t>Anschrift</w:t>
+            </w:r>
+            <w:proofErr w:type="spellEnd"/>
+            <w:r>
+              <w:rPr>
+                <w:rFonts w:ascii="Arial" w:hAnsi="Arial" w:cs="Arial"/>
+                <w:sz w:val="10"/>
+                <w:szCs w:val="10"/>
+                <w:lang w:val="en-US"/>
+              </w:rPr>
+              <w:t>, Land)</w:t>
             </w:r>
           </w:p>
         </w:tc>
@@ -1669,7 +1913,19 @@
                 <w:szCs w:val="16"/>
                 <w:lang w:val="en-US"/>
               </w:rPr>
-              <w:t>${company</w:t>
+              <w:t>${</w:t>
+            </w:r>
+            <w:proofErr w:type="spellStart"/>
+            <w:r>
+              <w:rPr>
+                <w:rFonts w:ascii="Arial" w:hAnsi="Arial" w:cs="Arial"/>
+                <w:b/>
+                <w:color w:val="595959"/>
+                <w:sz w:val="16"/>
+                <w:szCs w:val="16"/>
+                <w:lang w:val="en-US"/>
+              </w:rPr>
+              <w:t>company</w:t>
             </w:r>
             <w:r>
               <w:rPr>
@@ -1691,7 +1947,19 @@
                 <w:szCs w:val="16"/>
                 <w:lang w:val="en-US"/>
               </w:rPr>
-              <w:t>ame}</w:t>
+              <w:t>ame</w:t>
+            </w:r>
+            <w:proofErr w:type="spellEnd"/>
+            <w:r>
+              <w:rPr>
+                <w:rFonts w:ascii="Arial" w:hAnsi="Arial" w:cs="Arial"/>
+                <w:b/>
+                <w:color w:val="595959"/>
+                <w:sz w:val="16"/>
+                <w:szCs w:val="16"/>
+                <w:lang w:val="en-US"/>
+              </w:rPr>
+              <w:t>}</w:t>
             </w:r>
             <w:r>
               <w:rPr>
@@ -1734,7 +2002,19 @@
                 <w:szCs w:val="16"/>
                 <w:lang w:val="en-US"/>
               </w:rPr>
-              <w:t>${company</w:t>
+              <w:t>${</w:t>
+            </w:r>
+            <w:proofErr w:type="spellStart"/>
+            <w:r>
+              <w:rPr>
+                <w:rFonts w:ascii="Arial" w:hAnsi="Arial" w:cs="Arial"/>
+                <w:b/>
+                <w:color w:val="595959"/>
+                <w:sz w:val="16"/>
+                <w:szCs w:val="16"/>
+                <w:lang w:val="en-US"/>
+              </w:rPr>
+              <w:t>company</w:t>
             </w:r>
             <w:r>
               <w:rPr>
@@ -1747,6 +2027,7 @@
               </w:rPr>
               <w:t>_inn</w:t>
             </w:r>
+            <w:proofErr w:type="spellEnd"/>
             <w:r>
               <w:rPr>
                 <w:rFonts w:ascii="Arial" w:hAnsi="Arial" w:cs="Arial"/>
@@ -1799,7 +2080,31 @@
                 <w:szCs w:val="16"/>
                 <w:lang w:val="en-US"/>
               </w:rPr>
-              <w:t>${contract_person}</w:t>
+              <w:t>${</w:t>
+            </w:r>
+            <w:proofErr w:type="spellStart"/>
+            <w:r>
+              <w:rPr>
+                <w:rFonts w:ascii="Arial" w:hAnsi="Arial" w:cs="Arial"/>
+                <w:b/>
+                <w:color w:val="595959"/>
+                <w:sz w:val="16"/>
+                <w:szCs w:val="16"/>
+                <w:lang w:val="en-US"/>
+              </w:rPr>
+              <w:t>contract_person</w:t>
+            </w:r>
+            <w:proofErr w:type="spellEnd"/>
+            <w:r>
+              <w:rPr>
+                <w:rFonts w:ascii="Arial" w:hAnsi="Arial" w:cs="Arial"/>
+                <w:b/>
+                <w:color w:val="595959"/>
+                <w:sz w:val="16"/>
+                <w:szCs w:val="16"/>
+                <w:lang w:val="en-US"/>
+              </w:rPr>
+              <w:t>}</w:t>
             </w:r>
           </w:p>
         </w:tc>
@@ -2124,8 +2429,18 @@
                             <w:lang w:val="de-DE"/>
                           </w:rPr>
                           <w:tab/>
+                        </w:r>
+                        <w:proofErr w:type="spellStart"/>
+                        <w:r>
+                          <w:rPr>
+                            <w:rFonts w:ascii="Arial" w:hAnsi="Arial" w:cs="Arial"/>
+                            <w:sz w:val="10"/>
+                            <w:szCs w:val="10"/>
+                            <w:lang w:val="de-DE"/>
+                          </w:rPr>
                           <w:t>einschlieBlich</w:t>
                         </w:r>
+                        <w:proofErr w:type="spellEnd"/>
                         <w:r>
                           <w:rPr>
                             <w:rFonts w:ascii="Arial" w:hAnsi="Arial" w:cs="Arial"/>
@@ -2882,7 +3197,31 @@
                 <w:szCs w:val="10"/>
                 <w:lang w:val="de-DE"/>
               </w:rPr>
-              <w:t>Ort und Tag der Ubernahme des Gutes</w:t>
+              <w:t xml:space="preserve">Ort und Tag der </w:t>
+            </w:r>
+            <w:proofErr w:type="spellStart"/>
+            <w:r>
+              <w:rPr>
+                <w:rFonts w:ascii="Arial" w:hAnsi="Arial" w:cs="Arial"/>
+                <w:b/>
+                <w:color w:val="595959"/>
+                <w:sz w:val="10"/>
+                <w:szCs w:val="10"/>
+                <w:lang w:val="de-DE"/>
+              </w:rPr>
+              <w:t>Ubernahme</w:t>
+            </w:r>
+            <w:proofErr w:type="spellEnd"/>
+            <w:r>
+              <w:rPr>
+                <w:rFonts w:ascii="Arial" w:hAnsi="Arial" w:cs="Arial"/>
+                <w:b/>
+                <w:color w:val="595959"/>
+                <w:sz w:val="10"/>
+                <w:szCs w:val="10"/>
+                <w:lang w:val="de-DE"/>
+              </w:rPr>
+              <w:t xml:space="preserve"> des Gutes</w:t>
             </w:r>
           </w:p>
         </w:tc>
@@ -3116,8 +3455,21 @@
                 <w:szCs w:val="16"/>
                 <w:lang w:val="kk-KZ"/>
               </w:rPr>
-              <w:t>Республика Казахстан</w:t>
-            </w:r>
+              <w:t xml:space="preserve">Республика </w:t>
+            </w:r>
+            <w:proofErr w:type="spellStart"/>
+            <w:r>
+              <w:rPr>
+                <w:rFonts w:ascii="Arial" w:hAnsi="Arial" w:cs="Arial"/>
+                <w:b/>
+                <w:color w:val="595959"/>
+                <w:sz w:val="16"/>
+                <w:szCs w:val="16"/>
+                <w:lang w:val="kk-KZ"/>
+              </w:rPr>
+              <w:t>Казахстан</w:t>
+            </w:r>
+            <w:proofErr w:type="spellEnd"/>
           </w:p>
         </w:tc>
         <w:tc>
@@ -3258,7 +3610,27 @@
                 <w:szCs w:val="10"/>
                 <w:lang w:val="de-DE"/>
               </w:rPr>
-              <w:t>Vorbehalte und Bemerkungeh der Frachtführer</w:t>
+              <w:t xml:space="preserve">Vorbehalte und </w:t>
+            </w:r>
+            <w:proofErr w:type="spellStart"/>
+            <w:r>
+              <w:rPr>
+                <w:rFonts w:ascii="Arial" w:hAnsi="Arial" w:cs="Arial"/>
+                <w:sz w:val="10"/>
+                <w:szCs w:val="10"/>
+                <w:lang w:val="de-DE"/>
+              </w:rPr>
+              <w:t>Bemerkungeh</w:t>
+            </w:r>
+            <w:proofErr w:type="spellEnd"/>
+            <w:r>
+              <w:rPr>
+                <w:rFonts w:ascii="Arial" w:hAnsi="Arial" w:cs="Arial"/>
+                <w:sz w:val="10"/>
+                <w:szCs w:val="10"/>
+                <w:lang w:val="de-DE"/>
+              </w:rPr>
+              <w:t xml:space="preserve"> der Frachtführer</w:t>
             </w:r>
           </w:p>
         </w:tc>
@@ -3475,6 +3847,7 @@
                 <w:lang w:val="kk-KZ"/>
               </w:rPr>
             </w:pPr>
+            <w:proofErr w:type="spellStart"/>
             <w:r>
               <w:rPr>
                 <w:rFonts w:ascii="Arial" w:hAnsi="Arial" w:cs="Arial"/>
@@ -3485,6 +3858,7 @@
               </w:rPr>
               <w:t>Beigef</w:t>
             </w:r>
+            <w:proofErr w:type="spellEnd"/>
             <w:r>
               <w:rPr>
                 <w:rFonts w:ascii="Arial" w:hAnsi="Arial" w:cs="Arial"/>
@@ -3494,6 +3868,7 @@
               </w:rPr>
               <w:t>ü</w:t>
             </w:r>
+            <w:proofErr w:type="spellStart"/>
             <w:r>
               <w:rPr>
                 <w:rFonts w:ascii="Arial" w:hAnsi="Arial" w:cs="Arial"/>
@@ -3504,6 +3879,7 @@
               </w:rPr>
               <w:t>gte</w:t>
             </w:r>
+            <w:proofErr w:type="spellEnd"/>
             <w:r>
               <w:rPr>
                 <w:rFonts w:ascii="Arial" w:hAnsi="Arial" w:cs="Arial"/>
@@ -3513,6 +3889,7 @@
               </w:rPr>
               <w:t xml:space="preserve"> </w:t>
             </w:r>
+            <w:proofErr w:type="spellStart"/>
             <w:r>
               <w:rPr>
                 <w:rFonts w:ascii="Arial" w:hAnsi="Arial" w:cs="Arial"/>
@@ -3523,6 +3900,7 @@
               </w:rPr>
               <w:t>Dokumente</w:t>
             </w:r>
+            <w:proofErr w:type="spellEnd"/>
             <w:r>
               <w:rPr>
                 <w:rFonts w:ascii="Arial" w:hAnsi="Arial" w:cs="Arial"/>
@@ -3629,8 +4007,9 @@
                 <w:szCs w:val="16"/>
                 <w:lang w:val="kk-KZ"/>
               </w:rPr>
-              <w:t>{document_id}</w:t>
-            </w:r>
+              <w:t>{</w:t>
+            </w:r>
+            <w:proofErr w:type="spellStart"/>
             <w:r>
               <w:rPr>
                 <w:rFonts w:ascii="Arial" w:hAnsi="Arial" w:cs="Arial"/>
@@ -3640,6 +4019,29 @@
                 <w:szCs w:val="16"/>
                 <w:lang w:val="kk-KZ"/>
               </w:rPr>
+              <w:t>document_id</w:t>
+            </w:r>
+            <w:proofErr w:type="spellEnd"/>
+            <w:r>
+              <w:rPr>
+                <w:rFonts w:ascii="Arial" w:hAnsi="Arial" w:cs="Arial"/>
+                <w:b/>
+                <w:color w:val="595959"/>
+                <w:sz w:val="14"/>
+                <w:szCs w:val="16"/>
+                <w:lang w:val="kk-KZ"/>
+              </w:rPr>
+              <w:t>}</w:t>
+            </w:r>
+            <w:r>
+              <w:rPr>
+                <w:rFonts w:ascii="Arial" w:hAnsi="Arial" w:cs="Arial"/>
+                <w:b/>
+                <w:color w:val="595959"/>
+                <w:sz w:val="14"/>
+                <w:szCs w:val="16"/>
+                <w:lang w:val="kk-KZ"/>
+              </w:rPr>
               <w:t xml:space="preserve"> </w:t>
             </w:r>
             <w:r>
@@ -3662,7 +4064,31 @@
                 <w:szCs w:val="16"/>
                 <w:lang w:val="kk-KZ"/>
               </w:rPr>
-              <w:t>${date}</w:t>
+              <w:t>${</w:t>
+            </w:r>
+            <w:proofErr w:type="spellStart"/>
+            <w:r>
+              <w:rPr>
+                <w:rFonts w:ascii="Arial" w:hAnsi="Arial" w:cs="Arial"/>
+                <w:b/>
+                <w:color w:val="595959"/>
+                <w:sz w:val="16"/>
+                <w:szCs w:val="16"/>
+                <w:lang w:val="kk-KZ"/>
+              </w:rPr>
+              <w:t>date</w:t>
+            </w:r>
+            <w:proofErr w:type="spellEnd"/>
+            <w:r>
+              <w:rPr>
+                <w:rFonts w:ascii="Arial" w:hAnsi="Arial" w:cs="Arial"/>
+                <w:b/>
+                <w:color w:val="595959"/>
+                <w:sz w:val="16"/>
+                <w:szCs w:val="16"/>
+                <w:lang w:val="kk-KZ"/>
+              </w:rPr>
+              <w:t>}</w:t>
             </w:r>
             <w:r>
               <w:rPr>
@@ -3685,6 +4111,7 @@
               </w:rPr>
               <w:t xml:space="preserve"> </w:t>
             </w:r>
+            <w:proofErr w:type="spellStart"/>
             <w:r>
               <w:rPr>
                 <w:rFonts w:ascii="Arial" w:hAnsi="Arial" w:cs="Arial"/>
@@ -3694,8 +4121,9 @@
                 <w:szCs w:val="16"/>
                 <w:lang w:val="kk-KZ"/>
               </w:rPr>
-              <w:t xml:space="preserve">накладная от </w:t>
-            </w:r>
+              <w:t>накладная</w:t>
+            </w:r>
+            <w:proofErr w:type="spellEnd"/>
             <w:r>
               <w:rPr>
                 <w:rFonts w:ascii="Arial" w:hAnsi="Arial" w:cs="Arial"/>
@@ -3705,7 +4133,42 @@
                 <w:szCs w:val="16"/>
                 <w:lang w:val="kk-KZ"/>
               </w:rPr>
-              <w:t>${date}</w:t>
+              <w:t xml:space="preserve"> от </w:t>
+            </w:r>
+            <w:r>
+              <w:rPr>
+                <w:rFonts w:ascii="Arial" w:hAnsi="Arial" w:cs="Arial"/>
+                <w:b/>
+                <w:color w:val="595959"/>
+                <w:sz w:val="14"/>
+                <w:szCs w:val="16"/>
+                <w:lang w:val="kk-KZ"/>
+              </w:rPr>
+              <w:t>${</w:t>
+            </w:r>
+            <w:proofErr w:type="spellStart"/>
+            <w:r>
+              <w:rPr>
+                <w:rFonts w:ascii="Arial" w:hAnsi="Arial" w:cs="Arial"/>
+                <w:b/>
+                <w:color w:val="595959"/>
+                <w:sz w:val="14"/>
+                <w:szCs w:val="16"/>
+                <w:lang w:val="kk-KZ"/>
+              </w:rPr>
+              <w:t>date</w:t>
+            </w:r>
+            <w:proofErr w:type="spellEnd"/>
+            <w:r>
+              <w:rPr>
+                <w:rFonts w:ascii="Arial" w:hAnsi="Arial" w:cs="Arial"/>
+                <w:b/>
+                <w:color w:val="595959"/>
+                <w:sz w:val="14"/>
+                <w:szCs w:val="16"/>
+                <w:lang w:val="kk-KZ"/>
+              </w:rPr>
+              <w:t>}</w:t>
             </w:r>
           </w:p>
         </w:tc>
@@ -3772,6 +4235,7 @@
               </w:rPr>
               <w:t xml:space="preserve"> </w:t>
             </w:r>
+            <w:proofErr w:type="spellStart"/>
             <w:r>
               <w:rPr>
                 <w:rFonts w:ascii="Arial" w:hAnsi="Arial" w:cs="Arial"/>
@@ -3792,7 +4256,19 @@
                 <w:szCs w:val="16"/>
                 <w:lang w:val="kk-KZ"/>
               </w:rPr>
-              <w:t>итосанитарный сертификат</w:t>
+              <w:t>итосанитарный</w:t>
+            </w:r>
+            <w:proofErr w:type="spellEnd"/>
+            <w:r>
+              <w:rPr>
+                <w:rFonts w:ascii="Arial" w:hAnsi="Arial" w:cs="Arial"/>
+                <w:b/>
+                <w:color w:val="595959"/>
+                <w:sz w:val="14"/>
+                <w:szCs w:val="16"/>
+                <w:lang w:val="kk-KZ"/>
+              </w:rPr>
+              <w:t xml:space="preserve"> сертификат</w:t>
             </w:r>
           </w:p>
         </w:tc>
@@ -3909,8 +4385,9 @@
                 <w:szCs w:val="16"/>
                 <w:lang w:val="kk-KZ"/>
               </w:rPr>
-              <w:t>{document_id}</w:t>
-            </w:r>
+              <w:t>{</w:t>
+            </w:r>
+            <w:proofErr w:type="spellStart"/>
             <w:r>
               <w:rPr>
                 <w:rFonts w:ascii="Arial" w:hAnsi="Arial" w:cs="Arial"/>
@@ -3920,6 +4397,29 @@
                 <w:szCs w:val="16"/>
                 <w:lang w:val="kk-KZ"/>
               </w:rPr>
+              <w:t>document_id</w:t>
+            </w:r>
+            <w:proofErr w:type="spellEnd"/>
+            <w:r>
+              <w:rPr>
+                <w:rFonts w:ascii="Arial" w:hAnsi="Arial" w:cs="Arial"/>
+                <w:b/>
+                <w:color w:val="595959"/>
+                <w:sz w:val="14"/>
+                <w:szCs w:val="16"/>
+                <w:lang w:val="kk-KZ"/>
+              </w:rPr>
+              <w:t>}</w:t>
+            </w:r>
+            <w:r>
+              <w:rPr>
+                <w:rFonts w:ascii="Arial" w:hAnsi="Arial" w:cs="Arial"/>
+                <w:b/>
+                <w:color w:val="595959"/>
+                <w:sz w:val="14"/>
+                <w:szCs w:val="16"/>
+                <w:lang w:val="kk-KZ"/>
+              </w:rPr>
               <w:t xml:space="preserve"> </w:t>
             </w:r>
             <w:r>
@@ -3942,7 +4442,31 @@
                 <w:szCs w:val="16"/>
                 <w:lang w:val="kk-KZ"/>
               </w:rPr>
-              <w:t>${date}</w:t>
+              <w:t>${</w:t>
+            </w:r>
+            <w:proofErr w:type="spellStart"/>
+            <w:r>
+              <w:rPr>
+                <w:rFonts w:ascii="Arial" w:hAnsi="Arial" w:cs="Arial"/>
+                <w:b/>
+                <w:color w:val="595959"/>
+                <w:sz w:val="16"/>
+                <w:szCs w:val="16"/>
+                <w:lang w:val="kk-KZ"/>
+              </w:rPr>
+              <w:t>date</w:t>
+            </w:r>
+            <w:proofErr w:type="spellEnd"/>
+            <w:r>
+              <w:rPr>
+                <w:rFonts w:ascii="Arial" w:hAnsi="Arial" w:cs="Arial"/>
+                <w:b/>
+                <w:color w:val="595959"/>
+                <w:sz w:val="16"/>
+                <w:szCs w:val="16"/>
+                <w:lang w:val="kk-KZ"/>
+              </w:rPr>
+              <w:t>}</w:t>
             </w:r>
           </w:p>
         </w:tc>
@@ -4729,6 +5253,7 @@
                 <w:szCs w:val="10"/>
               </w:rPr>
             </w:pPr>
+            <w:proofErr w:type="spellStart"/>
             <w:r>
               <w:rPr>
                 <w:rFonts w:ascii="Arial" w:hAnsi="Arial" w:cs="Arial"/>
@@ -4738,6 +5263,7 @@
               </w:rPr>
               <w:t>Bruttogew</w:t>
             </w:r>
+            <w:proofErr w:type="spellEnd"/>
             <w:r>
               <w:rPr>
                 <w:rFonts w:ascii="Arial" w:hAnsi="Arial" w:cs="Arial"/>
@@ -4975,6 +5501,7 @@
               </w:rPr>
               <w:t>${</w:t>
             </w:r>
+            <w:proofErr w:type="spellStart"/>
             <w:r>
               <w:rPr>
                 <w:rFonts w:ascii="Arial" w:hAnsi="Arial" w:cs="Arial"/>
@@ -5019,6 +5546,7 @@
               </w:rPr>
               <w:t>_</w:t>
             </w:r>
+            <w:proofErr w:type="gramStart"/>
             <w:r>
               <w:rPr>
                 <w:rFonts w:ascii="Arial" w:hAnsi="Arial" w:cs="Arial"/>
@@ -5030,6 +5558,7 @@
               </w:rPr>
               <w:t>id</w:t>
             </w:r>
+            <w:proofErr w:type="spellEnd"/>
             <w:r>
               <w:rPr>
                 <w:rFonts w:ascii="Arial" w:hAnsi="Arial" w:cs="Arial"/>
@@ -5063,6 +5592,7 @@
               </w:rPr>
               <w:t xml:space="preserve"> </w:t>
             </w:r>
+            <w:proofErr w:type="gramEnd"/>
             <w:r>
               <w:rPr>
                 <w:rFonts w:ascii="Arial" w:hAnsi="Arial" w:cs="Arial"/>
@@ -5096,6 +5626,7 @@
               </w:rPr>
               <w:t>${</w:t>
             </w:r>
+            <w:proofErr w:type="spellStart"/>
             <w:r>
               <w:rPr>
                 <w:rFonts w:ascii="Arial" w:hAnsi="Arial" w:cs="Arial"/>
@@ -5129,6 +5660,7 @@
               </w:rPr>
               <w:t>quantity</w:t>
             </w:r>
+            <w:proofErr w:type="spellEnd"/>
             <w:r>
               <w:rPr>
                 <w:rFonts w:ascii="Arial" w:hAnsi="Arial" w:cs="Arial"/>
@@ -5260,6 +5792,7 @@
               </w:rPr>
               <w:t>${</w:t>
             </w:r>
+            <w:proofErr w:type="spellStart"/>
             <w:r>
               <w:rPr>
                 <w:rFonts w:ascii="Arial" w:hAnsi="Arial" w:cs="Arial"/>
@@ -5293,6 +5826,7 @@
               </w:rPr>
               <w:t>name</w:t>
             </w:r>
+            <w:proofErr w:type="spellEnd"/>
             <w:r>
               <w:rPr>
                 <w:rFonts w:ascii="Arial" w:hAnsi="Arial" w:cs="Arial"/>
@@ -5339,7 +5873,31 @@
                 <w:szCs w:val="14"/>
                 <w:lang w:val="de-DE"/>
               </w:rPr>
-              <w:t>${row}</w:t>
+              <w:t>${</w:t>
+            </w:r>
+            <w:proofErr w:type="spellStart"/>
+            <w:r>
+              <w:rPr>
+                <w:rFonts w:ascii="Arial" w:hAnsi="Arial" w:cs="Arial"/>
+                <w:b/>
+                <w:color w:val="595959"/>
+                <w:sz w:val="14"/>
+                <w:szCs w:val="14"/>
+                <w:lang w:val="de-DE"/>
+              </w:rPr>
+              <w:t>row</w:t>
+            </w:r>
+            <w:proofErr w:type="spellEnd"/>
+            <w:r>
+              <w:rPr>
+                <w:rFonts w:ascii="Arial" w:hAnsi="Arial" w:cs="Arial"/>
+                <w:b/>
+                <w:color w:val="595959"/>
+                <w:sz w:val="14"/>
+                <w:szCs w:val="14"/>
+                <w:lang w:val="de-DE"/>
+              </w:rPr>
+              <w:t>}</w:t>
             </w:r>
           </w:p>
         </w:tc>
@@ -5552,6 +6110,7 @@
                 <w:lang w:val="de-DE"/>
               </w:rPr>
             </w:pPr>
+            <w:proofErr w:type="spellStart"/>
             <w:r>
               <w:rPr>
                 <w:rFonts w:ascii="Arial" w:hAnsi="Arial" w:cs="Arial"/>
@@ -5561,6 +6120,7 @@
               </w:rPr>
               <w:t>Zifer</w:t>
             </w:r>
+            <w:proofErr w:type="spellEnd"/>
           </w:p>
         </w:tc>
         <w:tc>
@@ -6105,6 +6665,7 @@
                 <w:lang w:val="en-US"/>
               </w:rPr>
             </w:pPr>
+            <w:proofErr w:type="spellStart"/>
             <w:r>
               <w:rPr>
                 <w:rFonts w:ascii="Arial" w:hAnsi="Arial" w:cs="Arial"/>
@@ -6114,6 +6675,7 @@
               </w:rPr>
               <w:t>Absender</w:t>
             </w:r>
+            <w:proofErr w:type="spellEnd"/>
           </w:p>
         </w:tc>
         <w:tc>
@@ -6158,6 +6720,7 @@
                 <w:lang w:val="en-US"/>
               </w:rPr>
             </w:pPr>
+            <w:proofErr w:type="spellStart"/>
             <w:r>
               <w:rPr>
                 <w:rFonts w:ascii="Arial" w:hAnsi="Arial" w:cs="Arial"/>
@@ -6167,6 +6730,7 @@
               </w:rPr>
               <w:t>Währung</w:t>
             </w:r>
+            <w:proofErr w:type="spellEnd"/>
           </w:p>
         </w:tc>
         <w:tc>
@@ -6211,6 +6775,7 @@
                 <w:lang w:val="en-US"/>
               </w:rPr>
             </w:pPr>
+            <w:proofErr w:type="spellStart"/>
             <w:r>
               <w:rPr>
                 <w:rFonts w:ascii="Arial" w:hAnsi="Arial" w:cs="Arial"/>
@@ -6220,6 +6785,7 @@
               </w:rPr>
               <w:t>Empfänger</w:t>
             </w:r>
+            <w:proofErr w:type="spellEnd"/>
           </w:p>
         </w:tc>
       </w:tr>
@@ -6565,6 +7131,7 @@
                 <w:lang w:val="en-US"/>
               </w:rPr>
             </w:pPr>
+            <w:proofErr w:type="spellStart"/>
             <w:r>
               <w:rPr>
                 <w:rFonts w:ascii="Arial" w:hAnsi="Arial" w:cs="Arial"/>
@@ -6574,6 +7141,7 @@
               </w:rPr>
               <w:t>Ermäßigungen</w:t>
             </w:r>
+            <w:proofErr w:type="spellEnd"/>
             <w:r>
               <w:rPr>
                 <w:rFonts w:ascii="Arial" w:hAnsi="Arial" w:cs="Arial"/>
@@ -6800,6 +7368,7 @@
                 <w:lang w:val="en-US"/>
               </w:rPr>
             </w:pPr>
+            <w:proofErr w:type="spellStart"/>
             <w:r>
               <w:rPr>
                 <w:rFonts w:ascii="Arial" w:hAnsi="Arial" w:cs="Arial"/>
@@ -6809,6 +7378,7 @@
               </w:rPr>
               <w:t>Zwischensumme</w:t>
             </w:r>
+            <w:proofErr w:type="spellEnd"/>
           </w:p>
         </w:tc>
         <w:tc>
@@ -7024,6 +7594,7 @@
                 <w:lang w:val="en-US"/>
               </w:rPr>
             </w:pPr>
+            <w:proofErr w:type="spellStart"/>
             <w:r>
               <w:rPr>
                 <w:rFonts w:ascii="Arial" w:hAnsi="Arial" w:cs="Arial"/>
@@ -7033,6 +7604,7 @@
               </w:rPr>
               <w:t>Zuschläge</w:t>
             </w:r>
+            <w:proofErr w:type="spellEnd"/>
           </w:p>
         </w:tc>
         <w:tc>
@@ -7224,14 +7796,25 @@
                 <w:lang w:val="de-DE"/>
               </w:rPr>
             </w:pPr>
-            <w:r>
-              <w:rPr>
-                <w:rFonts w:ascii="Arial" w:hAnsi="Arial" w:cs="Arial"/>
-                <w:sz w:val="10"/>
-                <w:szCs w:val="10"/>
-                <w:lang w:val="de-DE"/>
-              </w:rPr>
-              <w:t>Adgabe des Wertes des Gutes</w:t>
+            <w:proofErr w:type="spellStart"/>
+            <w:r>
+              <w:rPr>
+                <w:rFonts w:ascii="Arial" w:hAnsi="Arial" w:cs="Arial"/>
+                <w:sz w:val="10"/>
+                <w:szCs w:val="10"/>
+                <w:lang w:val="de-DE"/>
+              </w:rPr>
+              <w:t>Adgabe</w:t>
+            </w:r>
+            <w:proofErr w:type="spellEnd"/>
+            <w:r>
+              <w:rPr>
+                <w:rFonts w:ascii="Arial" w:hAnsi="Arial" w:cs="Arial"/>
+                <w:sz w:val="10"/>
+                <w:szCs w:val="10"/>
+                <w:lang w:val="de-DE"/>
+              </w:rPr>
+              <w:t xml:space="preserve"> des Wertes des Gutes</w:t>
             </w:r>
           </w:p>
         </w:tc>
@@ -7341,6 +7924,7 @@
                 <w:szCs w:val="10"/>
               </w:rPr>
             </w:pPr>
+            <w:proofErr w:type="spellStart"/>
             <w:r>
               <w:rPr>
                 <w:rFonts w:ascii="Arial" w:hAnsi="Arial" w:cs="Arial"/>
@@ -7350,6 +7934,7 @@
               </w:rPr>
               <w:t>Nebengeb</w:t>
             </w:r>
+            <w:proofErr w:type="spellEnd"/>
             <w:r>
               <w:rPr>
                 <w:rFonts w:ascii="Arial" w:hAnsi="Arial" w:cs="Arial"/>
@@ -7359,6 +7944,7 @@
               </w:rPr>
               <w:t>ü</w:t>
             </w:r>
+            <w:proofErr w:type="spellStart"/>
             <w:r>
               <w:rPr>
                 <w:rFonts w:ascii="Arial" w:hAnsi="Arial" w:cs="Arial"/>
@@ -7368,6 +7954,7 @@
               </w:rPr>
               <w:t>hren</w:t>
             </w:r>
+            <w:proofErr w:type="spellEnd"/>
           </w:p>
         </w:tc>
         <w:tc>
@@ -7545,7 +8132,25 @@
                 <w:sz w:val="10"/>
                 <w:szCs w:val="10"/>
               </w:rPr>
-              <w:t xml:space="preserve">(при превышении предела ответственности предусмотренного гл. </w:t>
+              <w:t xml:space="preserve">(при превышении </w:t>
+            </w:r>
+            <w:proofErr w:type="gramStart"/>
+            <w:r>
+              <w:rPr>
+                <w:rFonts w:ascii="Arial" w:hAnsi="Arial" w:cs="Arial"/>
+                <w:sz w:val="10"/>
+                <w:szCs w:val="10"/>
+              </w:rPr>
+              <w:t>предела ответственности</w:t>
+            </w:r>
+            <w:proofErr w:type="gramEnd"/>
+            <w:r>
+              <w:rPr>
+                <w:rFonts w:ascii="Arial" w:hAnsi="Arial" w:cs="Arial"/>
+                <w:sz w:val="10"/>
+                <w:szCs w:val="10"/>
+              </w:rPr>
+              <w:t xml:space="preserve"> предусмотренного гл. </w:t>
             </w:r>
             <w:r>
               <w:rPr>
@@ -7581,7 +8186,25 @@
                 <w:sz w:val="10"/>
                 <w:szCs w:val="10"/>
               </w:rPr>
-              <w:t>п. 3 указывается только после согласования дополнительной платы к фракту)</w:t>
+              <w:t xml:space="preserve">п. 3 указывается только после согласования дополнительной платы к </w:t>
+            </w:r>
+            <w:proofErr w:type="spellStart"/>
+            <w:r>
+              <w:rPr>
+                <w:rFonts w:ascii="Arial" w:hAnsi="Arial" w:cs="Arial"/>
+                <w:sz w:val="10"/>
+                <w:szCs w:val="10"/>
+              </w:rPr>
+              <w:t>фракту</w:t>
+            </w:r>
+            <w:proofErr w:type="spellEnd"/>
+            <w:r>
+              <w:rPr>
+                <w:rFonts w:ascii="Arial" w:hAnsi="Arial" w:cs="Arial"/>
+                <w:sz w:val="10"/>
+                <w:szCs w:val="10"/>
+              </w:rPr>
+              <w:t>)</w:t>
             </w:r>
           </w:p>
         </w:tc>
@@ -7654,6 +8277,7 @@
                 <w:lang w:val="en-US"/>
               </w:rPr>
             </w:pPr>
+            <w:proofErr w:type="spellStart"/>
             <w:r>
               <w:rPr>
                 <w:rFonts w:ascii="Arial" w:hAnsi="Arial" w:cs="Arial"/>
@@ -7663,6 +8287,7 @@
               </w:rPr>
               <w:t>Sonstiges</w:t>
             </w:r>
+            <w:proofErr w:type="spellEnd"/>
             <w:r>
               <w:rPr>
                 <w:rFonts w:ascii="Arial" w:hAnsi="Arial" w:cs="Arial"/>
@@ -7860,14 +8485,25 @@
                 <w:lang w:val="de-DE"/>
               </w:rPr>
             </w:pPr>
-            <w:r>
-              <w:rPr>
-                <w:rFonts w:ascii="Arial" w:hAnsi="Arial" w:cs="Arial"/>
-                <w:sz w:val="10"/>
-                <w:szCs w:val="10"/>
-                <w:lang w:val="de-DE"/>
-              </w:rPr>
-              <w:t>ubersteigt, so wird er erst nach Vereinbarung des Zuschlages zur Fracht angewiesen)</w:t>
+            <w:proofErr w:type="spellStart"/>
+            <w:r>
+              <w:rPr>
+                <w:rFonts w:ascii="Arial" w:hAnsi="Arial" w:cs="Arial"/>
+                <w:sz w:val="10"/>
+                <w:szCs w:val="10"/>
+                <w:lang w:val="de-DE"/>
+              </w:rPr>
+              <w:t>ubersteigt</w:t>
+            </w:r>
+            <w:proofErr w:type="spellEnd"/>
+            <w:r>
+              <w:rPr>
+                <w:rFonts w:ascii="Arial" w:hAnsi="Arial" w:cs="Arial"/>
+                <w:sz w:val="10"/>
+                <w:szCs w:val="10"/>
+                <w:lang w:val="de-DE"/>
+              </w:rPr>
+              <w:t>, so wird er erst nach Vereinbarung des Zuschlages zur Fracht angewiesen)</w:t>
             </w:r>
           </w:p>
         </w:tc>
@@ -8570,6 +9206,7 @@
                 <w:szCs w:val="10"/>
               </w:rPr>
             </w:pPr>
+            <w:proofErr w:type="spellStart"/>
             <w:r>
               <w:rPr>
                 <w:rFonts w:ascii="Arial" w:hAnsi="Arial" w:cs="Arial"/>
@@ -8578,6 +9215,7 @@
               </w:rPr>
               <w:t>франко</w:t>
             </w:r>
+            <w:proofErr w:type="spellEnd"/>
           </w:p>
           <w:p>
             <w:pPr>
@@ -8622,6 +9260,7 @@
                 <w:lang w:val="kk-KZ"/>
               </w:rPr>
             </w:pPr>
+            <w:proofErr w:type="spellStart"/>
             <w:r>
               <w:rPr>
                 <w:rFonts w:ascii="Arial" w:hAnsi="Arial" w:cs="Arial"/>
@@ -8630,7 +9269,18 @@
                 <w:szCs w:val="16"/>
                 <w:lang w:val="kk-KZ"/>
               </w:rPr>
-              <w:t xml:space="preserve">Инкотермс </w:t>
+              <w:t>Инкотермс</w:t>
+            </w:r>
+            <w:proofErr w:type="spellEnd"/>
+            <w:r>
+              <w:rPr>
+                <w:rFonts w:ascii="Arial" w:hAnsi="Arial" w:cs="Arial"/>
+                <w:b/>
+                <w:sz w:val="16"/>
+                <w:szCs w:val="16"/>
+                <w:lang w:val="kk-KZ"/>
+              </w:rPr>
+              <w:t xml:space="preserve"> </w:t>
             </w:r>
             <w:r>
               <w:rPr>
@@ -8642,6 +9292,7 @@
               </w:rPr>
               <w:t xml:space="preserve">FCA  </w:t>
             </w:r>
+            <w:proofErr w:type="spellStart"/>
             <w:r>
               <w:rPr>
                 <w:rFonts w:ascii="Arial" w:hAnsi="Arial" w:cs="Arial"/>
@@ -8652,6 +9303,7 @@
               </w:rPr>
               <w:t>безналичными</w:t>
             </w:r>
+            <w:proofErr w:type="spellEnd"/>
           </w:p>
         </w:tc>
         <w:tc>
@@ -8706,6 +9358,7 @@
                 <w:szCs w:val="10"/>
               </w:rPr>
             </w:pPr>
+            <w:proofErr w:type="spellStart"/>
             <w:r>
               <w:rPr>
                 <w:rFonts w:ascii="Arial" w:hAnsi="Arial" w:cs="Arial"/>
@@ -8714,6 +9367,7 @@
               </w:rPr>
               <w:t>нефранко</w:t>
             </w:r>
+            <w:proofErr w:type="spellEnd"/>
           </w:p>
           <w:p>
             <w:pPr>
@@ -8725,6 +9379,7 @@
                 <w:szCs w:val="10"/>
               </w:rPr>
             </w:pPr>
+            <w:proofErr w:type="spellStart"/>
             <w:r>
               <w:rPr>
                 <w:rFonts w:ascii="Arial" w:hAnsi="Arial" w:cs="Arial"/>
@@ -8734,6 +9389,7 @@
               </w:rPr>
               <w:t>Unfrei</w:t>
             </w:r>
+            <w:proofErr w:type="spellEnd"/>
           </w:p>
         </w:tc>
         <w:tc>
@@ -8884,6 +9540,7 @@
                 <w:szCs w:val="10"/>
               </w:rPr>
             </w:pPr>
+            <w:proofErr w:type="spellStart"/>
             <w:r>
               <w:rPr>
                 <w:rFonts w:ascii="Arial" w:hAnsi="Arial" w:cs="Arial"/>
@@ -8893,6 +9550,7 @@
               </w:rPr>
               <w:t>Ausgefertigt</w:t>
             </w:r>
+            <w:proofErr w:type="spellEnd"/>
             <w:r>
               <w:rPr>
                 <w:rFonts w:ascii="Arial" w:hAnsi="Arial" w:cs="Arial"/>
@@ -9131,6 +9789,7 @@
               </w:rPr>
               <w:t xml:space="preserve"> </w:t>
             </w:r>
+            <w:proofErr w:type="spellStart"/>
             <w:r>
               <w:rPr>
                 <w:rFonts w:ascii="Arial" w:hAnsi="Arial" w:cs="Arial"/>
@@ -9140,6 +9799,7 @@
               </w:rPr>
               <w:t>empfangen</w:t>
             </w:r>
+            <w:proofErr w:type="spellEnd"/>
           </w:p>
         </w:tc>
         <w:tc>
@@ -9501,6 +10161,7 @@
                 <w:szCs w:val="10"/>
               </w:rPr>
             </w:pPr>
+            <w:proofErr w:type="spellStart"/>
             <w:r>
               <w:rPr>
                 <w:rFonts w:ascii="Arial" w:hAnsi="Arial" w:cs="Arial"/>
@@ -9510,6 +10171,7 @@
               </w:rPr>
               <w:t>Ankunft</w:t>
             </w:r>
+            <w:proofErr w:type="spellEnd"/>
             <w:r>
               <w:rPr>
                 <w:rFonts w:ascii="Arial" w:hAnsi="Arial" w:cs="Arial"/>
@@ -9552,6 +10214,7 @@
               </w:rPr>
               <w:t xml:space="preserve"> </w:t>
             </w:r>
+            <w:proofErr w:type="spellStart"/>
             <w:r>
               <w:rPr>
                 <w:rFonts w:ascii="Arial" w:hAnsi="Arial" w:cs="Arial"/>
@@ -9561,6 +10224,7 @@
               </w:rPr>
               <w:t>Einladung</w:t>
             </w:r>
+            <w:proofErr w:type="spellEnd"/>
           </w:p>
         </w:tc>
         <w:tc>
@@ -9635,6 +10299,7 @@
                 <w:lang w:val="en-US"/>
               </w:rPr>
             </w:pPr>
+            <w:proofErr w:type="spellStart"/>
             <w:r>
               <w:rPr>
                 <w:rFonts w:ascii="Arial" w:hAnsi="Arial" w:cs="Arial"/>
@@ -9644,6 +10309,7 @@
               </w:rPr>
               <w:t>Uhr</w:t>
             </w:r>
+            <w:proofErr w:type="spellEnd"/>
           </w:p>
         </w:tc>
         <w:tc>
@@ -9781,7 +10447,27 @@
                 <w:szCs w:val="12"/>
                 <w:lang w:val="en-US"/>
               </w:rPr>
-              <w:t>${document_id}</w:t>
+              <w:t>${</w:t>
+            </w:r>
+            <w:proofErr w:type="spellStart"/>
+            <w:r>
+              <w:rPr>
+                <w:rFonts w:ascii="Arial" w:hAnsi="Arial" w:cs="Arial"/>
+                <w:sz w:val="12"/>
+                <w:szCs w:val="12"/>
+                <w:lang w:val="en-US"/>
+              </w:rPr>
+              <w:t>document_id</w:t>
+            </w:r>
+            <w:proofErr w:type="spellEnd"/>
+            <w:r>
+              <w:rPr>
+                <w:rFonts w:ascii="Arial" w:hAnsi="Arial" w:cs="Arial"/>
+                <w:sz w:val="12"/>
+                <w:szCs w:val="12"/>
+                <w:lang w:val="en-US"/>
+              </w:rPr>
+              <w:t>}</w:t>
             </w:r>
           </w:p>
         </w:tc>
@@ -10094,6 +10780,7 @@
                 <w:lang w:val="de-DE"/>
               </w:rPr>
             </w:pPr>
+            <w:proofErr w:type="spellStart"/>
             <w:r>
               <w:rPr>
                 <w:rFonts w:ascii="Arial" w:hAnsi="Arial" w:cs="Arial"/>
@@ -10103,6 +10790,7 @@
               </w:rPr>
               <w:t>Uhr</w:t>
             </w:r>
+            <w:proofErr w:type="spellEnd"/>
           </w:p>
         </w:tc>
         <w:tc>
@@ -10228,6 +10916,7 @@
                 <w:lang w:val="en-US"/>
               </w:rPr>
             </w:pPr>
+            <w:proofErr w:type="spellStart"/>
             <w:r>
               <w:rPr>
                 <w:rFonts w:ascii="Arial" w:hAnsi="Arial" w:cs="Arial"/>
@@ -10237,6 +10926,7 @@
               </w:rPr>
               <w:t>Abfahrt</w:t>
             </w:r>
+            <w:proofErr w:type="spellEnd"/>
           </w:p>
         </w:tc>
         <w:tc>
@@ -10303,6 +10993,7 @@
                 <w:szCs w:val="10"/>
               </w:rPr>
             </w:pPr>
+            <w:proofErr w:type="spellStart"/>
             <w:r>
               <w:rPr>
                 <w:rFonts w:ascii="Arial" w:hAnsi="Arial" w:cs="Arial"/>
@@ -10312,6 +11003,7 @@
               </w:rPr>
               <w:t>Uhr</w:t>
             </w:r>
+            <w:proofErr w:type="spellEnd"/>
           </w:p>
         </w:tc>
         <w:tc>
@@ -10721,7 +11413,31 @@
                 <w:szCs w:val="14"/>
                 <w:lang w:val="en-US"/>
               </w:rPr>
-              <w:t>${second_driver}</w:t>
+              <w:t>${</w:t>
+            </w:r>
+            <w:proofErr w:type="spellStart"/>
+            <w:r>
+              <w:rPr>
+                <w:rFonts w:ascii="Arial" w:hAnsi="Arial" w:cs="Arial"/>
+                <w:b/>
+                <w:color w:val="595959"/>
+                <w:sz w:val="14"/>
+                <w:szCs w:val="14"/>
+                <w:lang w:val="en-US"/>
+              </w:rPr>
+              <w:t>second_driver</w:t>
+            </w:r>
+            <w:proofErr w:type="spellEnd"/>
+            <w:r>
+              <w:rPr>
+                <w:rFonts w:ascii="Arial" w:hAnsi="Arial" w:cs="Arial"/>
+                <w:b/>
+                <w:color w:val="595959"/>
+                <w:sz w:val="14"/>
+                <w:szCs w:val="14"/>
+                <w:lang w:val="en-US"/>
+              </w:rPr>
+              <w:t>}</w:t>
             </w:r>
           </w:p>
         </w:tc>
@@ -11226,14 +11942,25 @@
                 <w:szCs w:val="10"/>
               </w:rPr>
             </w:pPr>
-            <w:r>
-              <w:rPr>
-                <w:rFonts w:ascii="Arial" w:hAnsi="Arial" w:cs="Arial"/>
-                <w:sz w:val="10"/>
-                <w:szCs w:val="10"/>
-              </w:rPr>
-              <w:t>Регистрац. номер/</w:t>
-            </w:r>
+            <w:proofErr w:type="spellStart"/>
+            <w:r>
+              <w:rPr>
+                <w:rFonts w:ascii="Arial" w:hAnsi="Arial" w:cs="Arial"/>
+                <w:sz w:val="10"/>
+                <w:szCs w:val="10"/>
+              </w:rPr>
+              <w:t>Регистрац</w:t>
+            </w:r>
+            <w:proofErr w:type="spellEnd"/>
+            <w:r>
+              <w:rPr>
+                <w:rFonts w:ascii="Arial" w:hAnsi="Arial" w:cs="Arial"/>
+                <w:sz w:val="10"/>
+                <w:szCs w:val="10"/>
+              </w:rPr>
+              <w:t>. номер/</w:t>
+            </w:r>
+            <w:proofErr w:type="spellStart"/>
             <w:r>
               <w:rPr>
                 <w:rFonts w:ascii="Arial" w:hAnsi="Arial" w:cs="Arial"/>
@@ -11243,6 +11970,7 @@
               </w:rPr>
               <w:t>Amtl</w:t>
             </w:r>
+            <w:proofErr w:type="spellEnd"/>
             <w:r>
               <w:rPr>
                 <w:rFonts w:ascii="Arial" w:hAnsi="Arial" w:cs="Arial"/>
@@ -11251,6 +11979,7 @@
               </w:rPr>
               <w:t xml:space="preserve">. </w:t>
             </w:r>
+            <w:proofErr w:type="spellStart"/>
             <w:r>
               <w:rPr>
                 <w:rFonts w:ascii="Arial" w:hAnsi="Arial" w:cs="Arial"/>
@@ -11260,6 +11989,7 @@
               </w:rPr>
               <w:t>Kennzeichen</w:t>
             </w:r>
+            <w:proofErr w:type="spellEnd"/>
           </w:p>
           <w:p>
             <w:pPr>
@@ -11281,6 +12011,7 @@
               </w:rPr>
               <w:t>Тягач/</w:t>
             </w:r>
+            <w:proofErr w:type="spellStart"/>
             <w:r>
               <w:rPr>
                 <w:rFonts w:ascii="Arial" w:hAnsi="Arial" w:cs="Arial"/>
@@ -11290,6 +12021,7 @@
               </w:rPr>
               <w:t>Kfz</w:t>
             </w:r>
+            <w:proofErr w:type="spellEnd"/>
             <w:r>
               <w:rPr>
                 <w:rFonts w:ascii="Arial" w:hAnsi="Arial" w:cs="Arial"/>
@@ -11316,6 +12048,7 @@
               </w:rPr>
               <w:t>ä</w:t>
             </w:r>
+            <w:proofErr w:type="spellStart"/>
             <w:r>
               <w:rPr>
                 <w:rFonts w:ascii="Arial" w:hAnsi="Arial" w:cs="Arial"/>
@@ -11325,6 +12058,7 @@
               </w:rPr>
               <w:t>nger</w:t>
             </w:r>
+            <w:proofErr w:type="spellEnd"/>
           </w:p>
         </w:tc>
         <w:tc>
@@ -11396,6 +12130,7 @@
               <w:tab/>
               <w:t>Марка/</w:t>
             </w:r>
+            <w:proofErr w:type="spellStart"/>
             <w:r>
               <w:rPr>
                 <w:rFonts w:ascii="Arial" w:hAnsi="Arial" w:cs="Arial"/>
@@ -11405,6 +12140,7 @@
               </w:rPr>
               <w:t>Typ</w:t>
             </w:r>
+            <w:proofErr w:type="spellEnd"/>
           </w:p>
           <w:p>
             <w:pPr>
@@ -11426,6 +12162,7 @@
               </w:rPr>
               <w:t>Тягач/</w:t>
             </w:r>
+            <w:proofErr w:type="spellStart"/>
             <w:r>
               <w:rPr>
                 <w:rFonts w:ascii="Arial" w:hAnsi="Arial" w:cs="Arial"/>
@@ -11435,6 +12172,7 @@
               </w:rPr>
               <w:t>Kfz</w:t>
             </w:r>
+            <w:proofErr w:type="spellEnd"/>
             <w:r>
               <w:rPr>
                 <w:rFonts w:ascii="Arial" w:hAnsi="Arial" w:cs="Arial"/>
@@ -11461,6 +12199,7 @@
               </w:rPr>
               <w:t>ä</w:t>
             </w:r>
+            <w:proofErr w:type="spellStart"/>
             <w:r>
               <w:rPr>
                 <w:rFonts w:ascii="Arial" w:hAnsi="Arial" w:cs="Arial"/>
@@ -11470,6 +12209,7 @@
               </w:rPr>
               <w:t>nger</w:t>
             </w:r>
+            <w:proofErr w:type="spellEnd"/>
           </w:p>
         </w:tc>
         <w:tc>
@@ -11647,7 +12387,25 @@
                 <w:sz w:val="10"/>
                 <w:szCs w:val="10"/>
               </w:rPr>
-              <w:t>% за испол.</w:t>
+              <w:t xml:space="preserve">% за </w:t>
+            </w:r>
+            <w:proofErr w:type="spellStart"/>
+            <w:r>
+              <w:rPr>
+                <w:rFonts w:ascii="Arial" w:hAnsi="Arial" w:cs="Arial"/>
+                <w:sz w:val="10"/>
+                <w:szCs w:val="10"/>
+              </w:rPr>
+              <w:t>испол</w:t>
+            </w:r>
+            <w:proofErr w:type="spellEnd"/>
+            <w:r>
+              <w:rPr>
+                <w:rFonts w:ascii="Arial" w:hAnsi="Arial" w:cs="Arial"/>
+                <w:sz w:val="10"/>
+                <w:szCs w:val="10"/>
+              </w:rPr>
+              <w:t>.</w:t>
             </w:r>
           </w:p>
           <w:p>
@@ -11711,13 +12469,23 @@
                 <w:szCs w:val="10"/>
               </w:rPr>
             </w:pPr>
-            <w:r>
-              <w:rPr>
-                <w:rFonts w:ascii="Arial" w:hAnsi="Arial" w:cs="Arial"/>
-                <w:sz w:val="10"/>
-                <w:szCs w:val="10"/>
-              </w:rPr>
-              <w:t>коэфф.</w:t>
+            <w:proofErr w:type="spellStart"/>
+            <w:r>
+              <w:rPr>
+                <w:rFonts w:ascii="Arial" w:hAnsi="Arial" w:cs="Arial"/>
+                <w:sz w:val="10"/>
+                <w:szCs w:val="10"/>
+              </w:rPr>
+              <w:t>коэфф</w:t>
+            </w:r>
+            <w:proofErr w:type="spellEnd"/>
+            <w:r>
+              <w:rPr>
+                <w:rFonts w:ascii="Arial" w:hAnsi="Arial" w:cs="Arial"/>
+                <w:sz w:val="10"/>
+                <w:szCs w:val="10"/>
+              </w:rPr>
+              <w:t>.</w:t>
             </w:r>
           </w:p>
         </w:tc>
@@ -11842,7 +12610,55 @@
                 <w:szCs w:val="16"/>
                 <w:lang w:val="en-US"/>
               </w:rPr>
-              <w:t xml:space="preserve">  ${car_number} ${second_car_number}</w:t>
+              <w:t xml:space="preserve">  ${</w:t>
+            </w:r>
+            <w:proofErr w:type="spellStart"/>
+            <w:r>
+              <w:rPr>
+                <w:rFonts w:ascii="Arial" w:hAnsi="Arial" w:cs="Arial"/>
+                <w:b/>
+                <w:color w:val="595959"/>
+                <w:sz w:val="16"/>
+                <w:szCs w:val="16"/>
+                <w:lang w:val="en-US"/>
+              </w:rPr>
+              <w:t>car_number</w:t>
+            </w:r>
+            <w:proofErr w:type="spellEnd"/>
+            <w:r>
+              <w:rPr>
+                <w:rFonts w:ascii="Arial" w:hAnsi="Arial" w:cs="Arial"/>
+                <w:b/>
+                <w:color w:val="595959"/>
+                <w:sz w:val="16"/>
+                <w:szCs w:val="16"/>
+                <w:lang w:val="en-US"/>
+              </w:rPr>
+              <w:t>} ${</w:t>
+            </w:r>
+            <w:proofErr w:type="spellStart"/>
+            <w:r>
+              <w:rPr>
+                <w:rFonts w:ascii="Arial" w:hAnsi="Arial" w:cs="Arial"/>
+                <w:b/>
+                <w:color w:val="595959"/>
+                <w:sz w:val="16"/>
+                <w:szCs w:val="16"/>
+                <w:lang w:val="en-US"/>
+              </w:rPr>
+              <w:t>second_car_number</w:t>
+            </w:r>
+            <w:proofErr w:type="spellEnd"/>
+            <w:r>
+              <w:rPr>
+                <w:rFonts w:ascii="Arial" w:hAnsi="Arial" w:cs="Arial"/>
+                <w:b/>
+                <w:color w:val="595959"/>
+                <w:sz w:val="16"/>
+                <w:szCs w:val="16"/>
+                <w:lang w:val="en-US"/>
+              </w:rPr>
+              <w:t>}</w:t>
             </w:r>
           </w:p>
         </w:tc>
@@ -11890,7 +12706,79 @@
                 <w:szCs w:val="16"/>
                 <w:lang w:val="en-US"/>
               </w:rPr>
-              <w:t>{car_brand}     /           ${second_car_brand}</w:t>
+              <w:t>{</w:t>
+            </w:r>
+            <w:proofErr w:type="spellStart"/>
+            <w:r>
+              <w:rPr>
+                <w:rFonts w:ascii="Arial" w:hAnsi="Arial" w:cs="Arial"/>
+                <w:b/>
+                <w:color w:val="595959"/>
+                <w:sz w:val="16"/>
+                <w:szCs w:val="16"/>
+                <w:lang w:val="en-US"/>
+              </w:rPr>
+              <w:t>car_</w:t>
+            </w:r>
+            <w:proofErr w:type="gramStart"/>
+            <w:r>
+              <w:rPr>
+                <w:rFonts w:ascii="Arial" w:hAnsi="Arial" w:cs="Arial"/>
+                <w:b/>
+                <w:color w:val="595959"/>
+                <w:sz w:val="16"/>
+                <w:szCs w:val="16"/>
+                <w:lang w:val="en-US"/>
+              </w:rPr>
+              <w:t>brand</w:t>
+            </w:r>
+            <w:proofErr w:type="spellEnd"/>
+            <w:r>
+              <w:rPr>
+                <w:rFonts w:ascii="Arial" w:hAnsi="Arial" w:cs="Arial"/>
+                <w:b/>
+                <w:color w:val="595959"/>
+                <w:sz w:val="16"/>
+                <w:szCs w:val="16"/>
+                <w:lang w:val="en-US"/>
+              </w:rPr>
+              <w:t xml:space="preserve">}   </w:t>
+            </w:r>
+            <w:proofErr w:type="gramEnd"/>
+            <w:r>
+              <w:rPr>
+                <w:rFonts w:ascii="Arial" w:hAnsi="Arial" w:cs="Arial"/>
+                <w:b/>
+                <w:color w:val="595959"/>
+                <w:sz w:val="16"/>
+                <w:szCs w:val="16"/>
+                <w:lang w:val="en-US"/>
+              </w:rPr>
+              <w:t xml:space="preserve">  /           ${</w:t>
+            </w:r>
+            <w:proofErr w:type="spellStart"/>
+            <w:r>
+              <w:rPr>
+                <w:rFonts w:ascii="Arial" w:hAnsi="Arial" w:cs="Arial"/>
+                <w:b/>
+                <w:color w:val="595959"/>
+                <w:sz w:val="16"/>
+                <w:szCs w:val="16"/>
+                <w:lang w:val="en-US"/>
+              </w:rPr>
+              <w:t>second_car_brand</w:t>
+            </w:r>
+            <w:proofErr w:type="spellEnd"/>
+            <w:r>
+              <w:rPr>
+                <w:rFonts w:ascii="Arial" w:hAnsi="Arial" w:cs="Arial"/>
+                <w:b/>
+                <w:color w:val="595959"/>
+                <w:sz w:val="16"/>
+                <w:szCs w:val="16"/>
+                <w:lang w:val="en-US"/>
+              </w:rPr>
+              <w:t>}</w:t>
             </w:r>
           </w:p>
         </w:tc>

</xml_diff>